<commit_message>
Validación en booking fecha
</commit_message>
<xml_diff>
--- a/Assets/docs/Trimestre V/04_Manual_Usuario/Manual de usuario.docx
+++ b/Assets/docs/Trimestre V/04_Manual_Usuario/Manual de usuario.docx
@@ -2011,7 +2011,7 @@
           <w:noProof/>
         </w:rPr>
         <w:drawing>
-          <wp:anchor distT="0" distB="0" distL="114300" distR="114300" simplePos="0" relativeHeight="251665408" behindDoc="1" locked="0" layoutInCell="1" allowOverlap="1" wp14:anchorId="10577E23" wp14:editId="7D0D9042">
+          <wp:anchor distT="0" distB="0" distL="114300" distR="114300" simplePos="0" relativeHeight="251665408" behindDoc="1" locked="0" layoutInCell="1" allowOverlap="1" wp14:anchorId="10577E23" wp14:editId="606C6F59">
             <wp:simplePos x="0" y="0"/>
             <wp:positionH relativeFrom="column">
               <wp:posOffset>139065</wp:posOffset>
@@ -2852,7 +2852,19 @@
         <w:rPr>
           <w:rFonts w:ascii="Arial" w:hAnsi="Arial" w:cs="Arial"/>
         </w:rPr>
-        <w:t>a alerta o si esta vació el campo</w:t>
+        <w:t>a alerta o si esta vac</w:t>
+      </w:r>
+      <w:r>
+        <w:rPr>
+          <w:rFonts w:ascii="Arial" w:hAnsi="Arial" w:cs="Arial"/>
+        </w:rPr>
+        <w:t xml:space="preserve">ío </w:t>
+      </w:r>
+      <w:r>
+        <w:rPr>
+          <w:rFonts w:ascii="Arial" w:hAnsi="Arial" w:cs="Arial"/>
+        </w:rPr>
+        <w:t>el campo</w:t>
       </w:r>
     </w:p>
     <w:p>
@@ -3385,89 +3397,1951 @@
         <w:lastRenderedPageBreak/>
         <w:t>Para el registro de los usuarios las validaciones son diferentes ya que deben cumplir la validación en los diferentes campos</w:t>
       </w:r>
-    </w:p>
-    <w:p>
-      <w:pPr>
-        <w:pStyle w:val="Prrafodelista"/>
-        <w:spacing w:after="0" w:line="240" w:lineRule="auto"/>
-        <w:ind w:left="630"/>
-        <w:jc w:val="both"/>
-        <w:rPr>
-          <w:rFonts w:ascii="Arial" w:hAnsi="Arial" w:cs="Arial"/>
-        </w:rPr>
-      </w:pPr>
-    </w:p>
-    <w:p>
-      <w:pPr>
-        <w:pStyle w:val="Prrafodelista"/>
-        <w:spacing w:after="0" w:line="240" w:lineRule="auto"/>
-        <w:ind w:left="630"/>
-        <w:jc w:val="both"/>
-        <w:rPr>
-          <w:rFonts w:ascii="Arial" w:hAnsi="Arial" w:cs="Arial"/>
-        </w:rPr>
-      </w:pPr>
-    </w:p>
-    <w:p>
-      <w:pPr>
-        <w:pStyle w:val="Prrafodelista"/>
-        <w:spacing w:after="0" w:line="240" w:lineRule="auto"/>
-        <w:ind w:left="630"/>
-        <w:jc w:val="both"/>
-        <w:rPr>
-          <w:rFonts w:ascii="Arial" w:hAnsi="Arial" w:cs="Arial"/>
-        </w:rPr>
-      </w:pPr>
-    </w:p>
-    <w:p>
-      <w:pPr>
-        <w:pStyle w:val="Prrafodelista"/>
-        <w:spacing w:after="0" w:line="240" w:lineRule="auto"/>
-        <w:ind w:left="630"/>
-        <w:jc w:val="both"/>
-        <w:rPr>
-          <w:rFonts w:ascii="Arial" w:hAnsi="Arial" w:cs="Arial"/>
-        </w:rPr>
-      </w:pPr>
-    </w:p>
-    <w:p>
-      <w:pPr>
-        <w:pStyle w:val="Prrafodelista"/>
-        <w:spacing w:after="0" w:line="240" w:lineRule="auto"/>
-        <w:ind w:left="630"/>
-        <w:jc w:val="both"/>
-        <w:rPr>
-          <w:rFonts w:ascii="Arial" w:hAnsi="Arial" w:cs="Arial"/>
-        </w:rPr>
-      </w:pPr>
-    </w:p>
-    <w:p>
-      <w:pPr>
-        <w:pStyle w:val="Prrafodelista"/>
-        <w:spacing w:after="0" w:line="240" w:lineRule="auto"/>
-        <w:ind w:left="630"/>
-        <w:jc w:val="both"/>
-        <w:rPr>
-          <w:rFonts w:ascii="Arial" w:hAnsi="Arial" w:cs="Arial"/>
-        </w:rPr>
-      </w:pPr>
-    </w:p>
-    <w:p>
-      <w:pPr>
-        <w:pStyle w:val="Prrafodelista"/>
-        <w:spacing w:after="0" w:line="240" w:lineRule="auto"/>
-        <w:ind w:left="630"/>
-        <w:jc w:val="both"/>
-        <w:rPr>
-          <w:rFonts w:ascii="Arial" w:hAnsi="Arial" w:cs="Arial"/>
-        </w:rPr>
-      </w:pPr>
-    </w:p>
-    <w:p>
-      <w:pPr>
-        <w:pStyle w:val="Prrafodelista"/>
-        <w:spacing w:after="0" w:line="240" w:lineRule="auto"/>
-        <w:ind w:left="630"/>
+      <w:r>
+        <w:rPr>
+          <w:rFonts w:ascii="Arial" w:hAnsi="Arial" w:cs="Arial"/>
+        </w:rPr>
+        <w:t>, las validaciones de roles</w:t>
+      </w:r>
+      <w:r>
+        <w:rPr>
+          <w:rFonts w:ascii="Arial" w:hAnsi="Arial" w:cs="Arial"/>
+        </w:rPr>
+        <w:t xml:space="preserve">, </w:t>
+      </w:r>
+      <w:r>
+        <w:rPr>
+          <w:rFonts w:ascii="Arial" w:hAnsi="Arial" w:cs="Arial"/>
+        </w:rPr>
+        <w:t>casa</w:t>
+      </w:r>
+      <w:r>
+        <w:rPr>
+          <w:rFonts w:ascii="Arial" w:hAnsi="Arial" w:cs="Arial"/>
+        </w:rPr>
+        <w:t xml:space="preserve"> y reserva</w:t>
+      </w:r>
+      <w:r>
+        <w:rPr>
+          <w:rFonts w:ascii="Arial" w:hAnsi="Arial" w:cs="Arial"/>
+        </w:rPr>
+        <w:t xml:space="preserve"> van a ser igual a las que ya vimos anteriormente</w:t>
+      </w:r>
+      <w:r>
+        <w:rPr>
+          <w:rFonts w:ascii="Arial" w:hAnsi="Arial" w:cs="Arial"/>
+        </w:rPr>
+        <w:t>. En todas las validaciones encontrara una alerta donde ningún campo puede estar vacío.</w:t>
+      </w:r>
+    </w:p>
+    <w:p>
+      <w:pPr>
+        <w:pStyle w:val="Prrafodelista"/>
+        <w:spacing w:after="0" w:line="240" w:lineRule="auto"/>
+        <w:ind w:left="630"/>
+        <w:jc w:val="both"/>
+        <w:rPr>
+          <w:rFonts w:ascii="Arial" w:hAnsi="Arial" w:cs="Arial"/>
+        </w:rPr>
+      </w:pPr>
+      <w:r>
+        <w:rPr>
+          <w:rFonts w:ascii="Arial" w:hAnsi="Arial" w:cs="Arial"/>
+        </w:rPr>
+        <w:br/>
+      </w:r>
+    </w:p>
+    <w:p>
+      <w:pPr>
+        <w:tabs>
+          <w:tab w:val="left" w:pos="4207"/>
+        </w:tabs>
+        <w:spacing w:after="0" w:line="240" w:lineRule="auto"/>
+        <w:jc w:val="both"/>
+        <w:rPr>
+          <w:rFonts w:ascii="Arial" w:hAnsi="Arial" w:cs="Arial"/>
+        </w:rPr>
+      </w:pPr>
+      <w:r>
+        <w:rPr>
+          <w:rFonts w:ascii="Arial" w:hAnsi="Arial" w:cs="Arial"/>
+          <w:noProof/>
+        </w:rPr>
+        <w:drawing>
+          <wp:anchor distT="0" distB="0" distL="114300" distR="114300" simplePos="0" relativeHeight="251678720" behindDoc="1" locked="0" layoutInCell="1" allowOverlap="1" wp14:anchorId="40C8DA8B" wp14:editId="33C2B402">
+            <wp:simplePos x="0" y="0"/>
+            <wp:positionH relativeFrom="margin">
+              <wp:align>right</wp:align>
+            </wp:positionH>
+            <wp:positionV relativeFrom="paragraph">
+              <wp:posOffset>11009</wp:posOffset>
+            </wp:positionV>
+            <wp:extent cx="2330800" cy="1428750"/>
+            <wp:effectExtent l="0" t="0" r="0" b="0"/>
+            <wp:wrapNone/>
+            <wp:docPr id="1289319065" name="Imagen 1"/>
+            <wp:cNvGraphicFramePr>
+              <a:graphicFrameLocks xmlns:a="http://schemas.openxmlformats.org/drawingml/2006/main" noChangeAspect="1"/>
+            </wp:cNvGraphicFramePr>
+            <a:graphic xmlns:a="http://schemas.openxmlformats.org/drawingml/2006/main">
+              <a:graphicData uri="http://schemas.openxmlformats.org/drawingml/2006/picture">
+                <pic:pic xmlns:pic="http://schemas.openxmlformats.org/drawingml/2006/picture">
+                  <pic:nvPicPr>
+                    <pic:cNvPr id="1289319065" name=""/>
+                    <pic:cNvPicPr/>
+                  </pic:nvPicPr>
+                  <pic:blipFill>
+                    <a:blip r:embed="rId17">
+                      <a:extLst>
+                        <a:ext uri="{28A0092B-C50C-407E-A947-70E740481C1C}">
+                          <a14:useLocalDpi xmlns:a14="http://schemas.microsoft.com/office/drawing/2010/main" val="0"/>
+                        </a:ext>
+                      </a:extLst>
+                    </a:blip>
+                    <a:stretch>
+                      <a:fillRect/>
+                    </a:stretch>
+                  </pic:blipFill>
+                  <pic:spPr>
+                    <a:xfrm>
+                      <a:off x="0" y="0"/>
+                      <a:ext cx="2330800" cy="1428750"/>
+                    </a:xfrm>
+                    <a:prstGeom prst="rect">
+                      <a:avLst/>
+                    </a:prstGeom>
+                  </pic:spPr>
+                </pic:pic>
+              </a:graphicData>
+            </a:graphic>
+            <wp14:sizeRelH relativeFrom="margin">
+              <wp14:pctWidth>0</wp14:pctWidth>
+            </wp14:sizeRelH>
+            <wp14:sizeRelV relativeFrom="margin">
+              <wp14:pctHeight>0</wp14:pctHeight>
+            </wp14:sizeRelV>
+          </wp:anchor>
+        </w:drawing>
+      </w:r>
+      <w:r>
+        <w:rPr>
+          <w:noProof/>
+        </w:rPr>
+        <w:drawing>
+          <wp:anchor distT="0" distB="0" distL="114300" distR="114300" simplePos="0" relativeHeight="251677696" behindDoc="1" locked="0" layoutInCell="1" allowOverlap="1" wp14:anchorId="19FD7899" wp14:editId="6772CF33">
+            <wp:simplePos x="0" y="0"/>
+            <wp:positionH relativeFrom="margin">
+              <wp:align>left</wp:align>
+            </wp:positionH>
+            <wp:positionV relativeFrom="paragraph">
+              <wp:posOffset>12065</wp:posOffset>
+            </wp:positionV>
+            <wp:extent cx="2373330" cy="1424305"/>
+            <wp:effectExtent l="0" t="0" r="8255" b="4445"/>
+            <wp:wrapNone/>
+            <wp:docPr id="1098917890" name="Imagen 1"/>
+            <wp:cNvGraphicFramePr>
+              <a:graphicFrameLocks xmlns:a="http://schemas.openxmlformats.org/drawingml/2006/main" noChangeAspect="1"/>
+            </wp:cNvGraphicFramePr>
+            <a:graphic xmlns:a="http://schemas.openxmlformats.org/drawingml/2006/main">
+              <a:graphicData uri="http://schemas.openxmlformats.org/drawingml/2006/picture">
+                <pic:pic xmlns:pic="http://schemas.openxmlformats.org/drawingml/2006/picture">
+                  <pic:nvPicPr>
+                    <pic:cNvPr id="1098917890" name=""/>
+                    <pic:cNvPicPr/>
+                  </pic:nvPicPr>
+                  <pic:blipFill>
+                    <a:blip r:embed="rId18">
+                      <a:extLst>
+                        <a:ext uri="{28A0092B-C50C-407E-A947-70E740481C1C}">
+                          <a14:useLocalDpi xmlns:a14="http://schemas.microsoft.com/office/drawing/2010/main" val="0"/>
+                        </a:ext>
+                      </a:extLst>
+                    </a:blip>
+                    <a:stretch>
+                      <a:fillRect/>
+                    </a:stretch>
+                  </pic:blipFill>
+                  <pic:spPr>
+                    <a:xfrm>
+                      <a:off x="0" y="0"/>
+                      <a:ext cx="2378409" cy="1427353"/>
+                    </a:xfrm>
+                    <a:prstGeom prst="rect">
+                      <a:avLst/>
+                    </a:prstGeom>
+                  </pic:spPr>
+                </pic:pic>
+              </a:graphicData>
+            </a:graphic>
+            <wp14:sizeRelH relativeFrom="margin">
+              <wp14:pctWidth>0</wp14:pctWidth>
+            </wp14:sizeRelH>
+            <wp14:sizeRelV relativeFrom="margin">
+              <wp14:pctHeight>0</wp14:pctHeight>
+            </wp14:sizeRelV>
+          </wp:anchor>
+        </w:drawing>
+      </w:r>
+      <w:r>
+        <w:rPr>
+          <w:rFonts w:ascii="Arial" w:hAnsi="Arial" w:cs="Arial"/>
+        </w:rPr>
+        <w:tab/>
+      </w:r>
+    </w:p>
+    <w:p>
+      <w:pPr>
+        <w:pStyle w:val="Prrafodelista"/>
+        <w:spacing w:after="0" w:line="240" w:lineRule="auto"/>
+        <w:ind w:left="630"/>
+        <w:jc w:val="both"/>
+        <w:rPr>
+          <w:rFonts w:ascii="Arial" w:hAnsi="Arial" w:cs="Arial"/>
+        </w:rPr>
+      </w:pPr>
+    </w:p>
+    <w:p>
+      <w:pPr>
+        <w:pStyle w:val="Prrafodelista"/>
+        <w:spacing w:after="0" w:line="240" w:lineRule="auto"/>
+        <w:ind w:left="630"/>
+        <w:jc w:val="both"/>
+        <w:rPr>
+          <w:rFonts w:ascii="Arial" w:hAnsi="Arial" w:cs="Arial"/>
+        </w:rPr>
+      </w:pPr>
+    </w:p>
+    <w:p>
+      <w:pPr>
+        <w:pStyle w:val="Prrafodelista"/>
+        <w:spacing w:after="0" w:line="240" w:lineRule="auto"/>
+        <w:ind w:left="630"/>
+        <w:jc w:val="both"/>
+        <w:rPr>
+          <w:rFonts w:ascii="Arial" w:hAnsi="Arial" w:cs="Arial"/>
+        </w:rPr>
+      </w:pPr>
+    </w:p>
+    <w:p>
+      <w:pPr>
+        <w:pStyle w:val="Prrafodelista"/>
+        <w:spacing w:after="0" w:line="240" w:lineRule="auto"/>
+        <w:ind w:left="630"/>
+        <w:jc w:val="both"/>
+        <w:rPr>
+          <w:rFonts w:ascii="Arial" w:hAnsi="Arial" w:cs="Arial"/>
+        </w:rPr>
+      </w:pPr>
+    </w:p>
+    <w:p>
+      <w:pPr>
+        <w:pStyle w:val="Prrafodelista"/>
+        <w:spacing w:after="0" w:line="240" w:lineRule="auto"/>
+        <w:ind w:left="630"/>
+        <w:jc w:val="both"/>
+        <w:rPr>
+          <w:rFonts w:ascii="Arial" w:hAnsi="Arial" w:cs="Arial"/>
+        </w:rPr>
+      </w:pPr>
+    </w:p>
+    <w:p>
+      <w:pPr>
+        <w:pStyle w:val="Prrafodelista"/>
+        <w:spacing w:after="0" w:line="240" w:lineRule="auto"/>
+        <w:ind w:left="630"/>
+        <w:jc w:val="both"/>
+        <w:rPr>
+          <w:rFonts w:ascii="Arial" w:hAnsi="Arial" w:cs="Arial"/>
+        </w:rPr>
+      </w:pPr>
+    </w:p>
+    <w:p>
+      <w:pPr>
+        <w:pStyle w:val="Prrafodelista"/>
+        <w:spacing w:after="0" w:line="240" w:lineRule="auto"/>
+        <w:ind w:left="630"/>
+        <w:jc w:val="both"/>
+        <w:rPr>
+          <w:rFonts w:ascii="Arial" w:hAnsi="Arial" w:cs="Arial"/>
+        </w:rPr>
+      </w:pPr>
+    </w:p>
+    <w:p>
+      <w:pPr>
+        <w:pStyle w:val="Prrafodelista"/>
+        <w:spacing w:after="0" w:line="240" w:lineRule="auto"/>
+        <w:ind w:left="630"/>
+        <w:jc w:val="both"/>
+        <w:rPr>
+          <w:rFonts w:ascii="Arial" w:hAnsi="Arial" w:cs="Arial"/>
+        </w:rPr>
+      </w:pPr>
+    </w:p>
+    <w:p>
+      <w:pPr>
+        <w:pStyle w:val="Prrafodelista"/>
+        <w:spacing w:after="0" w:line="240" w:lineRule="auto"/>
+        <w:ind w:left="630"/>
+        <w:jc w:val="both"/>
+        <w:rPr>
+          <w:rFonts w:ascii="Arial" w:hAnsi="Arial" w:cs="Arial"/>
+        </w:rPr>
+      </w:pPr>
+    </w:p>
+    <w:p>
+      <w:pPr>
+        <w:spacing w:after="0" w:line="240" w:lineRule="auto"/>
+        <w:ind w:left="708"/>
+        <w:jc w:val="both"/>
+        <w:rPr>
+          <w:rFonts w:ascii="Arial" w:hAnsi="Arial" w:cs="Arial"/>
+        </w:rPr>
+      </w:pPr>
+      <w:r>
+        <w:rPr>
+          <w:rFonts w:ascii="Arial" w:hAnsi="Arial" w:cs="Arial"/>
+        </w:rPr>
+        <w:t>Para la validación de los campos de texto como nombres y apellidos, no se permiten números ni caracteres especiales en los campos</w:t>
+      </w:r>
+      <w:r>
+        <w:rPr>
+          <w:rFonts w:ascii="Arial" w:hAnsi="Arial" w:cs="Arial"/>
+        </w:rPr>
+        <w:t>, también tiene un mínimo y máximo de caracteres</w:t>
+      </w:r>
+    </w:p>
+    <w:p>
+      <w:pPr>
+        <w:pStyle w:val="Prrafodelista"/>
+        <w:spacing w:after="0" w:line="240" w:lineRule="auto"/>
+        <w:ind w:left="630"/>
+        <w:jc w:val="both"/>
+        <w:rPr>
+          <w:rFonts w:ascii="Arial" w:hAnsi="Arial" w:cs="Arial"/>
+        </w:rPr>
+      </w:pPr>
+    </w:p>
+    <w:p>
+      <w:pPr>
+        <w:pStyle w:val="Prrafodelista"/>
+        <w:spacing w:after="0" w:line="240" w:lineRule="auto"/>
+        <w:ind w:left="630"/>
+        <w:jc w:val="both"/>
+        <w:rPr>
+          <w:rFonts w:ascii="Arial" w:hAnsi="Arial" w:cs="Arial"/>
+        </w:rPr>
+      </w:pPr>
+      <w:r>
+        <w:rPr>
+          <w:rFonts w:ascii="Arial" w:hAnsi="Arial" w:cs="Arial"/>
+          <w:noProof/>
+        </w:rPr>
+        <w:drawing>
+          <wp:anchor distT="0" distB="0" distL="114300" distR="114300" simplePos="0" relativeHeight="251679744" behindDoc="1" locked="0" layoutInCell="1" allowOverlap="1" wp14:anchorId="488FEE15" wp14:editId="612BE4E1">
+            <wp:simplePos x="0" y="0"/>
+            <wp:positionH relativeFrom="margin">
+              <wp:align>left</wp:align>
+            </wp:positionH>
+            <wp:positionV relativeFrom="paragraph">
+              <wp:posOffset>15875</wp:posOffset>
+            </wp:positionV>
+            <wp:extent cx="2372995" cy="1516380"/>
+            <wp:effectExtent l="0" t="0" r="8255" b="7620"/>
+            <wp:wrapNone/>
+            <wp:docPr id="1363125439" name="Imagen 1"/>
+            <wp:cNvGraphicFramePr>
+              <a:graphicFrameLocks xmlns:a="http://schemas.openxmlformats.org/drawingml/2006/main" noChangeAspect="1"/>
+            </wp:cNvGraphicFramePr>
+            <a:graphic xmlns:a="http://schemas.openxmlformats.org/drawingml/2006/main">
+              <a:graphicData uri="http://schemas.openxmlformats.org/drawingml/2006/picture">
+                <pic:pic xmlns:pic="http://schemas.openxmlformats.org/drawingml/2006/picture">
+                  <pic:nvPicPr>
+                    <pic:cNvPr id="1363125439" name=""/>
+                    <pic:cNvPicPr/>
+                  </pic:nvPicPr>
+                  <pic:blipFill>
+                    <a:blip r:embed="rId19">
+                      <a:extLst>
+                        <a:ext uri="{28A0092B-C50C-407E-A947-70E740481C1C}">
+                          <a14:useLocalDpi xmlns:a14="http://schemas.microsoft.com/office/drawing/2010/main" val="0"/>
+                        </a:ext>
+                      </a:extLst>
+                    </a:blip>
+                    <a:stretch>
+                      <a:fillRect/>
+                    </a:stretch>
+                  </pic:blipFill>
+                  <pic:spPr>
+                    <a:xfrm>
+                      <a:off x="0" y="0"/>
+                      <a:ext cx="2372995" cy="1516380"/>
+                    </a:xfrm>
+                    <a:prstGeom prst="rect">
+                      <a:avLst/>
+                    </a:prstGeom>
+                  </pic:spPr>
+                </pic:pic>
+              </a:graphicData>
+            </a:graphic>
+            <wp14:sizeRelH relativeFrom="margin">
+              <wp14:pctWidth>0</wp14:pctWidth>
+            </wp14:sizeRelH>
+            <wp14:sizeRelV relativeFrom="margin">
+              <wp14:pctHeight>0</wp14:pctHeight>
+            </wp14:sizeRelV>
+          </wp:anchor>
+        </w:drawing>
+      </w:r>
+      <w:r>
+        <w:rPr>
+          <w:rFonts w:ascii="Arial" w:hAnsi="Arial" w:cs="Arial"/>
+          <w:noProof/>
+        </w:rPr>
+        <w:drawing>
+          <wp:anchor distT="0" distB="0" distL="114300" distR="114300" simplePos="0" relativeHeight="251680768" behindDoc="1" locked="0" layoutInCell="1" allowOverlap="1" wp14:anchorId="3C857AD0" wp14:editId="3D56B1B9">
+            <wp:simplePos x="0" y="0"/>
+            <wp:positionH relativeFrom="margin">
+              <wp:align>right</wp:align>
+            </wp:positionH>
+            <wp:positionV relativeFrom="paragraph">
+              <wp:posOffset>12893</wp:posOffset>
+            </wp:positionV>
+            <wp:extent cx="2494688" cy="1499870"/>
+            <wp:effectExtent l="0" t="0" r="1270" b="5080"/>
+            <wp:wrapNone/>
+            <wp:docPr id="1487481497" name="Imagen 1"/>
+            <wp:cNvGraphicFramePr>
+              <a:graphicFrameLocks xmlns:a="http://schemas.openxmlformats.org/drawingml/2006/main" noChangeAspect="1"/>
+            </wp:cNvGraphicFramePr>
+            <a:graphic xmlns:a="http://schemas.openxmlformats.org/drawingml/2006/main">
+              <a:graphicData uri="http://schemas.openxmlformats.org/drawingml/2006/picture">
+                <pic:pic xmlns:pic="http://schemas.openxmlformats.org/drawingml/2006/picture">
+                  <pic:nvPicPr>
+                    <pic:cNvPr id="1487481497" name=""/>
+                    <pic:cNvPicPr/>
+                  </pic:nvPicPr>
+                  <pic:blipFill>
+                    <a:blip r:embed="rId20">
+                      <a:extLst>
+                        <a:ext uri="{28A0092B-C50C-407E-A947-70E740481C1C}">
+                          <a14:useLocalDpi xmlns:a14="http://schemas.microsoft.com/office/drawing/2010/main" val="0"/>
+                        </a:ext>
+                      </a:extLst>
+                    </a:blip>
+                    <a:stretch>
+                      <a:fillRect/>
+                    </a:stretch>
+                  </pic:blipFill>
+                  <pic:spPr>
+                    <a:xfrm>
+                      <a:off x="0" y="0"/>
+                      <a:ext cx="2494688" cy="1499870"/>
+                    </a:xfrm>
+                    <a:prstGeom prst="rect">
+                      <a:avLst/>
+                    </a:prstGeom>
+                  </pic:spPr>
+                </pic:pic>
+              </a:graphicData>
+            </a:graphic>
+            <wp14:sizeRelH relativeFrom="margin">
+              <wp14:pctWidth>0</wp14:pctWidth>
+            </wp14:sizeRelH>
+            <wp14:sizeRelV relativeFrom="margin">
+              <wp14:pctHeight>0</wp14:pctHeight>
+            </wp14:sizeRelV>
+          </wp:anchor>
+        </w:drawing>
+      </w:r>
+    </w:p>
+    <w:p>
+      <w:pPr>
+        <w:pStyle w:val="Prrafodelista"/>
+        <w:spacing w:after="0" w:line="240" w:lineRule="auto"/>
+        <w:ind w:left="630"/>
+        <w:jc w:val="both"/>
+        <w:rPr>
+          <w:rFonts w:ascii="Arial" w:hAnsi="Arial" w:cs="Arial"/>
+        </w:rPr>
+      </w:pPr>
+    </w:p>
+    <w:p>
+      <w:pPr>
+        <w:pStyle w:val="Prrafodelista"/>
+        <w:spacing w:after="0" w:line="240" w:lineRule="auto"/>
+        <w:ind w:left="630"/>
+        <w:jc w:val="both"/>
+        <w:rPr>
+          <w:rFonts w:ascii="Arial" w:hAnsi="Arial" w:cs="Arial"/>
+        </w:rPr>
+      </w:pPr>
+    </w:p>
+    <w:p>
+      <w:pPr>
+        <w:pStyle w:val="Prrafodelista"/>
+        <w:spacing w:after="0" w:line="240" w:lineRule="auto"/>
+        <w:ind w:left="630"/>
+        <w:jc w:val="both"/>
+        <w:rPr>
+          <w:rFonts w:ascii="Arial" w:hAnsi="Arial" w:cs="Arial"/>
+        </w:rPr>
+      </w:pPr>
+    </w:p>
+    <w:p>
+      <w:pPr>
+        <w:pStyle w:val="Prrafodelista"/>
+        <w:spacing w:after="0" w:line="240" w:lineRule="auto"/>
+        <w:ind w:left="630"/>
+        <w:jc w:val="both"/>
+        <w:rPr>
+          <w:rFonts w:ascii="Arial" w:hAnsi="Arial" w:cs="Arial"/>
+        </w:rPr>
+      </w:pPr>
+    </w:p>
+    <w:p>
+      <w:pPr>
+        <w:pStyle w:val="Prrafodelista"/>
+        <w:tabs>
+          <w:tab w:val="left" w:pos="2977"/>
+        </w:tabs>
+        <w:spacing w:after="0" w:line="240" w:lineRule="auto"/>
+        <w:ind w:left="630"/>
+        <w:jc w:val="both"/>
+        <w:rPr>
+          <w:rFonts w:ascii="Arial" w:hAnsi="Arial" w:cs="Arial"/>
+        </w:rPr>
+      </w:pPr>
+      <w:r>
+        <w:rPr>
+          <w:rFonts w:ascii="Arial" w:hAnsi="Arial" w:cs="Arial"/>
+        </w:rPr>
+        <w:tab/>
+      </w:r>
+    </w:p>
+    <w:p>
+      <w:pPr>
+        <w:pStyle w:val="Prrafodelista"/>
+        <w:spacing w:after="0" w:line="240" w:lineRule="auto"/>
+        <w:ind w:left="630"/>
+        <w:jc w:val="both"/>
+        <w:rPr>
+          <w:rFonts w:ascii="Arial" w:hAnsi="Arial" w:cs="Arial"/>
+        </w:rPr>
+      </w:pPr>
+    </w:p>
+    <w:p>
+      <w:pPr>
+        <w:pStyle w:val="Prrafodelista"/>
+        <w:spacing w:after="0" w:line="240" w:lineRule="auto"/>
+        <w:ind w:left="630"/>
+        <w:jc w:val="both"/>
+        <w:rPr>
+          <w:rFonts w:ascii="Arial" w:hAnsi="Arial" w:cs="Arial"/>
+        </w:rPr>
+      </w:pPr>
+    </w:p>
+    <w:p>
+      <w:pPr>
+        <w:pStyle w:val="Prrafodelista"/>
+        <w:spacing w:after="0" w:line="240" w:lineRule="auto"/>
+        <w:ind w:left="630"/>
+        <w:jc w:val="both"/>
+        <w:rPr>
+          <w:rFonts w:ascii="Arial" w:hAnsi="Arial" w:cs="Arial"/>
+        </w:rPr>
+      </w:pPr>
+    </w:p>
+    <w:p>
+      <w:pPr>
+        <w:pStyle w:val="Prrafodelista"/>
+        <w:spacing w:after="0" w:line="240" w:lineRule="auto"/>
+        <w:ind w:left="630"/>
+        <w:jc w:val="both"/>
+        <w:rPr>
+          <w:rFonts w:ascii="Arial" w:hAnsi="Arial" w:cs="Arial"/>
+        </w:rPr>
+      </w:pPr>
+    </w:p>
+    <w:p>
+      <w:pPr>
+        <w:pStyle w:val="Prrafodelista"/>
+        <w:spacing w:after="0" w:line="240" w:lineRule="auto"/>
+        <w:ind w:left="630"/>
+        <w:jc w:val="both"/>
+        <w:rPr>
+          <w:rFonts w:ascii="Arial" w:hAnsi="Arial" w:cs="Arial"/>
+        </w:rPr>
+      </w:pPr>
+      <w:r>
+        <w:rPr>
+          <w:rFonts w:ascii="Arial" w:hAnsi="Arial" w:cs="Arial"/>
+        </w:rPr>
+        <w:t xml:space="preserve">Para los campos identificación y número de teléfono </w:t>
+      </w:r>
+      <w:r>
+        <w:rPr>
+          <w:rFonts w:ascii="Arial" w:hAnsi="Arial" w:cs="Arial"/>
+        </w:rPr>
+        <w:t>estará la misma validación donde no puede tener letras ni caracteres espaciales</w:t>
+      </w:r>
+    </w:p>
+    <w:p>
+      <w:pPr>
+        <w:pStyle w:val="Prrafodelista"/>
+        <w:spacing w:after="0" w:line="240" w:lineRule="auto"/>
+        <w:ind w:left="630"/>
+        <w:jc w:val="both"/>
+        <w:rPr>
+          <w:rFonts w:ascii="Arial" w:hAnsi="Arial" w:cs="Arial"/>
+        </w:rPr>
+      </w:pPr>
+    </w:p>
+    <w:p>
+      <w:pPr>
+        <w:pStyle w:val="Prrafodelista"/>
+        <w:spacing w:after="0" w:line="240" w:lineRule="auto"/>
+        <w:ind w:left="630"/>
+        <w:jc w:val="both"/>
+        <w:rPr>
+          <w:rFonts w:ascii="Arial" w:hAnsi="Arial" w:cs="Arial"/>
+        </w:rPr>
+      </w:pPr>
+      <w:r>
+        <w:rPr>
+          <w:rFonts w:ascii="Arial" w:hAnsi="Arial" w:cs="Arial"/>
+          <w:noProof/>
+        </w:rPr>
+        <w:drawing>
+          <wp:anchor distT="0" distB="0" distL="114300" distR="114300" simplePos="0" relativeHeight="251686912" behindDoc="1" locked="0" layoutInCell="1" allowOverlap="1" wp14:anchorId="3BEE35FC" wp14:editId="5AA50816">
+            <wp:simplePos x="0" y="0"/>
+            <wp:positionH relativeFrom="margin">
+              <wp:align>right</wp:align>
+            </wp:positionH>
+            <wp:positionV relativeFrom="paragraph">
+              <wp:posOffset>5736</wp:posOffset>
+            </wp:positionV>
+            <wp:extent cx="2686307" cy="1784375"/>
+            <wp:effectExtent l="0" t="0" r="0" b="6350"/>
+            <wp:wrapNone/>
+            <wp:docPr id="405277920" name="Imagen 1"/>
+            <wp:cNvGraphicFramePr>
+              <a:graphicFrameLocks xmlns:a="http://schemas.openxmlformats.org/drawingml/2006/main" noChangeAspect="1"/>
+            </wp:cNvGraphicFramePr>
+            <a:graphic xmlns:a="http://schemas.openxmlformats.org/drawingml/2006/main">
+              <a:graphicData uri="http://schemas.openxmlformats.org/drawingml/2006/picture">
+                <pic:pic xmlns:pic="http://schemas.openxmlformats.org/drawingml/2006/picture">
+                  <pic:nvPicPr>
+                    <pic:cNvPr id="405277920" name=""/>
+                    <pic:cNvPicPr/>
+                  </pic:nvPicPr>
+                  <pic:blipFill>
+                    <a:blip r:embed="rId21">
+                      <a:extLst>
+                        <a:ext uri="{28A0092B-C50C-407E-A947-70E740481C1C}">
+                          <a14:useLocalDpi xmlns:a14="http://schemas.microsoft.com/office/drawing/2010/main" val="0"/>
+                        </a:ext>
+                      </a:extLst>
+                    </a:blip>
+                    <a:stretch>
+                      <a:fillRect/>
+                    </a:stretch>
+                  </pic:blipFill>
+                  <pic:spPr>
+                    <a:xfrm>
+                      <a:off x="0" y="0"/>
+                      <a:ext cx="2686307" cy="1784375"/>
+                    </a:xfrm>
+                    <a:prstGeom prst="rect">
+                      <a:avLst/>
+                    </a:prstGeom>
+                  </pic:spPr>
+                </pic:pic>
+              </a:graphicData>
+            </a:graphic>
+            <wp14:sizeRelH relativeFrom="margin">
+              <wp14:pctWidth>0</wp14:pctWidth>
+            </wp14:sizeRelH>
+            <wp14:sizeRelV relativeFrom="margin">
+              <wp14:pctHeight>0</wp14:pctHeight>
+            </wp14:sizeRelV>
+          </wp:anchor>
+        </w:drawing>
+      </w:r>
+      <w:r>
+        <w:rPr>
+          <w:rFonts w:ascii="Arial" w:hAnsi="Arial" w:cs="Arial"/>
+          <w:noProof/>
+        </w:rPr>
+        <w:drawing>
+          <wp:anchor distT="0" distB="0" distL="114300" distR="114300" simplePos="0" relativeHeight="251681792" behindDoc="1" locked="0" layoutInCell="1" allowOverlap="1" wp14:anchorId="200E23B1" wp14:editId="04BBB5E5">
+            <wp:simplePos x="0" y="0"/>
+            <wp:positionH relativeFrom="margin">
+              <wp:align>left</wp:align>
+            </wp:positionH>
+            <wp:positionV relativeFrom="paragraph">
+              <wp:posOffset>5715</wp:posOffset>
+            </wp:positionV>
+            <wp:extent cx="2574377" cy="1797978"/>
+            <wp:effectExtent l="0" t="0" r="0" b="0"/>
+            <wp:wrapNone/>
+            <wp:docPr id="10961590" name="Imagen 1"/>
+            <wp:cNvGraphicFramePr>
+              <a:graphicFrameLocks xmlns:a="http://schemas.openxmlformats.org/drawingml/2006/main" noChangeAspect="1"/>
+            </wp:cNvGraphicFramePr>
+            <a:graphic xmlns:a="http://schemas.openxmlformats.org/drawingml/2006/main">
+              <a:graphicData uri="http://schemas.openxmlformats.org/drawingml/2006/picture">
+                <pic:pic xmlns:pic="http://schemas.openxmlformats.org/drawingml/2006/picture">
+                  <pic:nvPicPr>
+                    <pic:cNvPr id="10961590" name=""/>
+                    <pic:cNvPicPr/>
+                  </pic:nvPicPr>
+                  <pic:blipFill>
+                    <a:blip r:embed="rId22">
+                      <a:extLst>
+                        <a:ext uri="{28A0092B-C50C-407E-A947-70E740481C1C}">
+                          <a14:useLocalDpi xmlns:a14="http://schemas.microsoft.com/office/drawing/2010/main" val="0"/>
+                        </a:ext>
+                      </a:extLst>
+                    </a:blip>
+                    <a:stretch>
+                      <a:fillRect/>
+                    </a:stretch>
+                  </pic:blipFill>
+                  <pic:spPr>
+                    <a:xfrm>
+                      <a:off x="0" y="0"/>
+                      <a:ext cx="2581075" cy="1802656"/>
+                    </a:xfrm>
+                    <a:prstGeom prst="rect">
+                      <a:avLst/>
+                    </a:prstGeom>
+                  </pic:spPr>
+                </pic:pic>
+              </a:graphicData>
+            </a:graphic>
+            <wp14:sizeRelH relativeFrom="margin">
+              <wp14:pctWidth>0</wp14:pctWidth>
+            </wp14:sizeRelH>
+            <wp14:sizeRelV relativeFrom="margin">
+              <wp14:pctHeight>0</wp14:pctHeight>
+            </wp14:sizeRelV>
+          </wp:anchor>
+        </w:drawing>
+      </w:r>
+    </w:p>
+    <w:p>
+      <w:pPr>
+        <w:pStyle w:val="Prrafodelista"/>
+        <w:spacing w:after="0" w:line="240" w:lineRule="auto"/>
+        <w:ind w:left="630"/>
+        <w:jc w:val="both"/>
+        <w:rPr>
+          <w:rFonts w:ascii="Arial" w:hAnsi="Arial" w:cs="Arial"/>
+        </w:rPr>
+      </w:pPr>
+      <w:r>
+        <w:rPr>
+          <w:rFonts w:ascii="Arial" w:hAnsi="Arial" w:cs="Arial"/>
+        </w:rPr>
+        <w:tab/>
+      </w:r>
+      <w:r>
+        <w:rPr>
+          <w:rFonts w:ascii="Arial" w:hAnsi="Arial" w:cs="Arial"/>
+        </w:rPr>
+        <w:tab/>
+      </w:r>
+      <w:r>
+        <w:rPr>
+          <w:rFonts w:ascii="Arial" w:hAnsi="Arial" w:cs="Arial"/>
+        </w:rPr>
+        <w:tab/>
+      </w:r>
+      <w:r>
+        <w:rPr>
+          <w:rFonts w:ascii="Arial" w:hAnsi="Arial" w:cs="Arial"/>
+        </w:rPr>
+        <w:tab/>
+      </w:r>
+      <w:r>
+        <w:rPr>
+          <w:rFonts w:ascii="Arial" w:hAnsi="Arial" w:cs="Arial"/>
+        </w:rPr>
+        <w:tab/>
+      </w:r>
+      <w:r>
+        <w:rPr>
+          <w:rFonts w:ascii="Arial" w:hAnsi="Arial" w:cs="Arial"/>
+        </w:rPr>
+        <w:tab/>
+      </w:r>
+      <w:r>
+        <w:rPr>
+          <w:rFonts w:ascii="Arial" w:hAnsi="Arial" w:cs="Arial"/>
+        </w:rPr>
+        <w:tab/>
+      </w:r>
+    </w:p>
+    <w:p>
+      <w:pPr>
+        <w:pStyle w:val="Prrafodelista"/>
+        <w:spacing w:after="0" w:line="240" w:lineRule="auto"/>
+        <w:ind w:left="630"/>
+        <w:jc w:val="both"/>
+        <w:rPr>
+          <w:rFonts w:ascii="Arial" w:hAnsi="Arial" w:cs="Arial"/>
+        </w:rPr>
+      </w:pPr>
+    </w:p>
+    <w:p>
+      <w:pPr>
+        <w:pStyle w:val="Prrafodelista"/>
+        <w:spacing w:after="0" w:line="240" w:lineRule="auto"/>
+        <w:ind w:left="630"/>
+        <w:jc w:val="both"/>
+        <w:rPr>
+          <w:rFonts w:ascii="Arial" w:hAnsi="Arial" w:cs="Arial"/>
+        </w:rPr>
+      </w:pPr>
+    </w:p>
+    <w:p>
+      <w:pPr>
+        <w:pStyle w:val="Prrafodelista"/>
+        <w:spacing w:after="0" w:line="240" w:lineRule="auto"/>
+        <w:ind w:left="630"/>
+        <w:jc w:val="both"/>
+        <w:rPr>
+          <w:rFonts w:ascii="Arial" w:hAnsi="Arial" w:cs="Arial"/>
+        </w:rPr>
+      </w:pPr>
+    </w:p>
+    <w:p>
+      <w:pPr>
+        <w:pStyle w:val="Prrafodelista"/>
+        <w:spacing w:after="0" w:line="240" w:lineRule="auto"/>
+        <w:ind w:left="630"/>
+        <w:jc w:val="both"/>
+        <w:rPr>
+          <w:rFonts w:ascii="Arial" w:hAnsi="Arial" w:cs="Arial"/>
+        </w:rPr>
+      </w:pPr>
+      <w:r>
+        <w:rPr>
+          <w:rFonts w:ascii="Arial" w:hAnsi="Arial" w:cs="Arial"/>
+        </w:rPr>
+        <w:tab/>
+      </w:r>
+      <w:r>
+        <w:rPr>
+          <w:rFonts w:ascii="Arial" w:hAnsi="Arial" w:cs="Arial"/>
+        </w:rPr>
+        <w:tab/>
+      </w:r>
+      <w:r>
+        <w:rPr>
+          <w:rFonts w:ascii="Arial" w:hAnsi="Arial" w:cs="Arial"/>
+        </w:rPr>
+        <w:tab/>
+      </w:r>
+      <w:r>
+        <w:rPr>
+          <w:rFonts w:ascii="Arial" w:hAnsi="Arial" w:cs="Arial"/>
+        </w:rPr>
+        <w:tab/>
+      </w:r>
+      <w:r>
+        <w:rPr>
+          <w:rFonts w:ascii="Arial" w:hAnsi="Arial" w:cs="Arial"/>
+        </w:rPr>
+        <w:tab/>
+      </w:r>
+      <w:r>
+        <w:rPr>
+          <w:rFonts w:ascii="Arial" w:hAnsi="Arial" w:cs="Arial"/>
+        </w:rPr>
+        <w:tab/>
+      </w:r>
+      <w:r>
+        <w:rPr>
+          <w:rFonts w:ascii="Arial" w:hAnsi="Arial" w:cs="Arial"/>
+        </w:rPr>
+        <w:tab/>
+      </w:r>
+    </w:p>
+    <w:p>
+      <w:pPr>
+        <w:pStyle w:val="Prrafodelista"/>
+        <w:spacing w:after="0" w:line="240" w:lineRule="auto"/>
+        <w:ind w:left="630"/>
+        <w:jc w:val="both"/>
+        <w:rPr>
+          <w:rFonts w:ascii="Arial" w:hAnsi="Arial" w:cs="Arial"/>
+        </w:rPr>
+      </w:pPr>
+    </w:p>
+    <w:p>
+      <w:pPr>
+        <w:pStyle w:val="Prrafodelista"/>
+        <w:spacing w:after="0" w:line="240" w:lineRule="auto"/>
+        <w:ind w:left="630"/>
+        <w:jc w:val="both"/>
+        <w:rPr>
+          <w:rFonts w:ascii="Arial" w:hAnsi="Arial" w:cs="Arial"/>
+        </w:rPr>
+      </w:pPr>
+    </w:p>
+    <w:p>
+      <w:pPr>
+        <w:pStyle w:val="Prrafodelista"/>
+        <w:spacing w:after="0" w:line="240" w:lineRule="auto"/>
+        <w:ind w:left="630"/>
+        <w:jc w:val="both"/>
+        <w:rPr>
+          <w:rFonts w:ascii="Arial" w:hAnsi="Arial" w:cs="Arial"/>
+        </w:rPr>
+      </w:pPr>
+    </w:p>
+    <w:p>
+      <w:pPr>
+        <w:pStyle w:val="Prrafodelista"/>
+        <w:spacing w:after="0" w:line="240" w:lineRule="auto"/>
+        <w:ind w:left="630"/>
+        <w:jc w:val="both"/>
+        <w:rPr>
+          <w:rFonts w:ascii="Arial" w:hAnsi="Arial" w:cs="Arial"/>
+        </w:rPr>
+      </w:pPr>
+    </w:p>
+    <w:p>
+      <w:pPr>
+        <w:pStyle w:val="Prrafodelista"/>
+        <w:spacing w:after="0" w:line="240" w:lineRule="auto"/>
+        <w:ind w:left="630"/>
+        <w:jc w:val="both"/>
+        <w:rPr>
+          <w:rFonts w:ascii="Arial" w:hAnsi="Arial" w:cs="Arial"/>
+        </w:rPr>
+      </w:pPr>
+    </w:p>
+    <w:p>
+      <w:pPr>
+        <w:pStyle w:val="Prrafodelista"/>
+        <w:spacing w:after="0" w:line="240" w:lineRule="auto"/>
+        <w:ind w:left="630"/>
+        <w:jc w:val="both"/>
+        <w:rPr>
+          <w:rFonts w:ascii="Arial" w:hAnsi="Arial" w:cs="Arial"/>
+        </w:rPr>
+      </w:pPr>
+    </w:p>
+    <w:p>
+      <w:pPr>
+        <w:pStyle w:val="Prrafodelista"/>
+        <w:spacing w:after="0" w:line="240" w:lineRule="auto"/>
+        <w:ind w:left="630"/>
+        <w:jc w:val="both"/>
+        <w:rPr>
+          <w:rFonts w:ascii="Arial" w:hAnsi="Arial" w:cs="Arial"/>
+        </w:rPr>
+      </w:pPr>
+    </w:p>
+    <w:p>
+      <w:pPr>
+        <w:pStyle w:val="Prrafodelista"/>
+        <w:spacing w:after="0" w:line="240" w:lineRule="auto"/>
+        <w:ind w:left="630"/>
+        <w:jc w:val="both"/>
+        <w:rPr>
+          <w:rFonts w:ascii="Arial" w:hAnsi="Arial" w:cs="Arial"/>
+        </w:rPr>
+      </w:pPr>
+    </w:p>
+    <w:p>
+      <w:pPr>
+        <w:pStyle w:val="Prrafodelista"/>
+        <w:spacing w:after="0" w:line="240" w:lineRule="auto"/>
+        <w:ind w:left="630"/>
+        <w:jc w:val="both"/>
+        <w:rPr>
+          <w:rFonts w:ascii="Arial" w:hAnsi="Arial" w:cs="Arial"/>
+        </w:rPr>
+      </w:pPr>
+      <w:r>
+        <w:rPr>
+          <w:rFonts w:ascii="Arial" w:hAnsi="Arial" w:cs="Arial"/>
+        </w:rPr>
+        <w:lastRenderedPageBreak/>
+        <w:t xml:space="preserve">En el espacio del correo </w:t>
+      </w:r>
+      <w:r>
+        <w:rPr>
+          <w:rFonts w:ascii="Arial" w:hAnsi="Arial" w:cs="Arial"/>
+        </w:rPr>
+        <w:t xml:space="preserve">si no tiene el símbolo @ y el .com nos va a salir la siguiente alerta </w:t>
+      </w:r>
+    </w:p>
+    <w:p>
+      <w:pPr>
+        <w:pStyle w:val="Prrafodelista"/>
+        <w:spacing w:after="0" w:line="240" w:lineRule="auto"/>
+        <w:ind w:left="630"/>
+        <w:jc w:val="both"/>
+        <w:rPr>
+          <w:rFonts w:ascii="Arial" w:hAnsi="Arial" w:cs="Arial"/>
+        </w:rPr>
+      </w:pPr>
+    </w:p>
+    <w:p>
+      <w:pPr>
+        <w:pStyle w:val="Prrafodelista"/>
+        <w:spacing w:after="0" w:line="240" w:lineRule="auto"/>
+        <w:ind w:left="630"/>
+        <w:jc w:val="both"/>
+        <w:rPr>
+          <w:rFonts w:ascii="Arial" w:hAnsi="Arial" w:cs="Arial"/>
+        </w:rPr>
+      </w:pPr>
+      <w:r>
+        <w:rPr>
+          <w:rFonts w:ascii="Arial" w:hAnsi="Arial" w:cs="Arial"/>
+          <w:noProof/>
+        </w:rPr>
+        <w:drawing>
+          <wp:anchor distT="0" distB="0" distL="114300" distR="114300" simplePos="0" relativeHeight="251682816" behindDoc="1" locked="0" layoutInCell="1" allowOverlap="1" wp14:anchorId="5CFB777F" wp14:editId="07DF5382">
+            <wp:simplePos x="0" y="0"/>
+            <wp:positionH relativeFrom="margin">
+              <wp:align>left</wp:align>
+            </wp:positionH>
+            <wp:positionV relativeFrom="paragraph">
+              <wp:posOffset>12700</wp:posOffset>
+            </wp:positionV>
+            <wp:extent cx="2321959" cy="1518405"/>
+            <wp:effectExtent l="0" t="0" r="2540" b="5715"/>
+            <wp:wrapNone/>
+            <wp:docPr id="1540615325" name="Imagen 1"/>
+            <wp:cNvGraphicFramePr>
+              <a:graphicFrameLocks xmlns:a="http://schemas.openxmlformats.org/drawingml/2006/main" noChangeAspect="1"/>
+            </wp:cNvGraphicFramePr>
+            <a:graphic xmlns:a="http://schemas.openxmlformats.org/drawingml/2006/main">
+              <a:graphicData uri="http://schemas.openxmlformats.org/drawingml/2006/picture">
+                <pic:pic xmlns:pic="http://schemas.openxmlformats.org/drawingml/2006/picture">
+                  <pic:nvPicPr>
+                    <pic:cNvPr id="1540615325" name=""/>
+                    <pic:cNvPicPr/>
+                  </pic:nvPicPr>
+                  <pic:blipFill>
+                    <a:blip r:embed="rId23">
+                      <a:extLst>
+                        <a:ext uri="{28A0092B-C50C-407E-A947-70E740481C1C}">
+                          <a14:useLocalDpi xmlns:a14="http://schemas.microsoft.com/office/drawing/2010/main" val="0"/>
+                        </a:ext>
+                      </a:extLst>
+                    </a:blip>
+                    <a:stretch>
+                      <a:fillRect/>
+                    </a:stretch>
+                  </pic:blipFill>
+                  <pic:spPr>
+                    <a:xfrm>
+                      <a:off x="0" y="0"/>
+                      <a:ext cx="2321959" cy="1518405"/>
+                    </a:xfrm>
+                    <a:prstGeom prst="rect">
+                      <a:avLst/>
+                    </a:prstGeom>
+                  </pic:spPr>
+                </pic:pic>
+              </a:graphicData>
+            </a:graphic>
+            <wp14:sizeRelH relativeFrom="margin">
+              <wp14:pctWidth>0</wp14:pctWidth>
+            </wp14:sizeRelH>
+            <wp14:sizeRelV relativeFrom="margin">
+              <wp14:pctHeight>0</wp14:pctHeight>
+            </wp14:sizeRelV>
+          </wp:anchor>
+        </w:drawing>
+      </w:r>
+      <w:r>
+        <w:rPr>
+          <w:rFonts w:ascii="Arial" w:hAnsi="Arial" w:cs="Arial"/>
+          <w:noProof/>
+        </w:rPr>
+        <w:drawing>
+          <wp:anchor distT="0" distB="0" distL="114300" distR="114300" simplePos="0" relativeHeight="251683840" behindDoc="1" locked="0" layoutInCell="1" allowOverlap="1" wp14:anchorId="23B5774B" wp14:editId="1653143A">
+            <wp:simplePos x="0" y="0"/>
+            <wp:positionH relativeFrom="margin">
+              <wp:posOffset>3255559</wp:posOffset>
+            </wp:positionH>
+            <wp:positionV relativeFrom="paragraph">
+              <wp:posOffset>13406</wp:posOffset>
+            </wp:positionV>
+            <wp:extent cx="2352754" cy="1476703"/>
+            <wp:effectExtent l="0" t="0" r="0" b="9525"/>
+            <wp:wrapNone/>
+            <wp:docPr id="243214025" name="Imagen 1"/>
+            <wp:cNvGraphicFramePr>
+              <a:graphicFrameLocks xmlns:a="http://schemas.openxmlformats.org/drawingml/2006/main" noChangeAspect="1"/>
+            </wp:cNvGraphicFramePr>
+            <a:graphic xmlns:a="http://schemas.openxmlformats.org/drawingml/2006/main">
+              <a:graphicData uri="http://schemas.openxmlformats.org/drawingml/2006/picture">
+                <pic:pic xmlns:pic="http://schemas.openxmlformats.org/drawingml/2006/picture">
+                  <pic:nvPicPr>
+                    <pic:cNvPr id="243214025" name=""/>
+                    <pic:cNvPicPr/>
+                  </pic:nvPicPr>
+                  <pic:blipFill>
+                    <a:blip r:embed="rId24">
+                      <a:extLst>
+                        <a:ext uri="{28A0092B-C50C-407E-A947-70E740481C1C}">
+                          <a14:useLocalDpi xmlns:a14="http://schemas.microsoft.com/office/drawing/2010/main" val="0"/>
+                        </a:ext>
+                      </a:extLst>
+                    </a:blip>
+                    <a:stretch>
+                      <a:fillRect/>
+                    </a:stretch>
+                  </pic:blipFill>
+                  <pic:spPr>
+                    <a:xfrm>
+                      <a:off x="0" y="0"/>
+                      <a:ext cx="2361581" cy="1482243"/>
+                    </a:xfrm>
+                    <a:prstGeom prst="rect">
+                      <a:avLst/>
+                    </a:prstGeom>
+                  </pic:spPr>
+                </pic:pic>
+              </a:graphicData>
+            </a:graphic>
+            <wp14:sizeRelH relativeFrom="margin">
+              <wp14:pctWidth>0</wp14:pctWidth>
+            </wp14:sizeRelH>
+            <wp14:sizeRelV relativeFrom="margin">
+              <wp14:pctHeight>0</wp14:pctHeight>
+            </wp14:sizeRelV>
+          </wp:anchor>
+        </w:drawing>
+      </w:r>
+    </w:p>
+    <w:p>
+      <w:pPr>
+        <w:pStyle w:val="Prrafodelista"/>
+        <w:spacing w:after="0" w:line="240" w:lineRule="auto"/>
+        <w:ind w:left="630"/>
+        <w:jc w:val="both"/>
+        <w:rPr>
+          <w:rFonts w:ascii="Arial" w:hAnsi="Arial" w:cs="Arial"/>
+        </w:rPr>
+      </w:pPr>
+      <w:r>
+        <w:rPr>
+          <w:rFonts w:ascii="Arial" w:hAnsi="Arial" w:cs="Arial"/>
+        </w:rPr>
+        <w:tab/>
+      </w:r>
+      <w:r>
+        <w:rPr>
+          <w:rFonts w:ascii="Arial" w:hAnsi="Arial" w:cs="Arial"/>
+        </w:rPr>
+        <w:tab/>
+      </w:r>
+      <w:r>
+        <w:rPr>
+          <w:rFonts w:ascii="Arial" w:hAnsi="Arial" w:cs="Arial"/>
+        </w:rPr>
+        <w:tab/>
+      </w:r>
+      <w:r>
+        <w:rPr>
+          <w:rFonts w:ascii="Arial" w:hAnsi="Arial" w:cs="Arial"/>
+        </w:rPr>
+        <w:tab/>
+      </w:r>
+      <w:r>
+        <w:rPr>
+          <w:rFonts w:ascii="Arial" w:hAnsi="Arial" w:cs="Arial"/>
+        </w:rPr>
+        <w:tab/>
+      </w:r>
+      <w:r>
+        <w:rPr>
+          <w:rFonts w:ascii="Arial" w:hAnsi="Arial" w:cs="Arial"/>
+        </w:rPr>
+        <w:tab/>
+      </w:r>
+    </w:p>
+    <w:p>
+      <w:pPr>
+        <w:pStyle w:val="Prrafodelista"/>
+        <w:spacing w:after="0" w:line="240" w:lineRule="auto"/>
+        <w:ind w:left="630"/>
+        <w:jc w:val="both"/>
+        <w:rPr>
+          <w:rFonts w:ascii="Arial" w:hAnsi="Arial" w:cs="Arial"/>
+        </w:rPr>
+      </w:pPr>
+    </w:p>
+    <w:p>
+      <w:pPr>
+        <w:pStyle w:val="Prrafodelista"/>
+        <w:spacing w:after="0" w:line="240" w:lineRule="auto"/>
+        <w:ind w:left="630"/>
+        <w:jc w:val="both"/>
+        <w:rPr>
+          <w:rFonts w:ascii="Arial" w:hAnsi="Arial" w:cs="Arial"/>
+        </w:rPr>
+      </w:pPr>
+    </w:p>
+    <w:p>
+      <w:pPr>
+        <w:pStyle w:val="Prrafodelista"/>
+        <w:spacing w:after="0" w:line="240" w:lineRule="auto"/>
+        <w:ind w:left="630"/>
+        <w:jc w:val="both"/>
+        <w:rPr>
+          <w:rFonts w:ascii="Arial" w:hAnsi="Arial" w:cs="Arial"/>
+        </w:rPr>
+      </w:pPr>
+    </w:p>
+    <w:p>
+      <w:pPr>
+        <w:pStyle w:val="Prrafodelista"/>
+        <w:spacing w:after="0" w:line="240" w:lineRule="auto"/>
+        <w:ind w:left="630"/>
+        <w:jc w:val="both"/>
+        <w:rPr>
+          <w:rFonts w:ascii="Arial" w:hAnsi="Arial" w:cs="Arial"/>
+        </w:rPr>
+      </w:pPr>
+    </w:p>
+    <w:p>
+      <w:pPr>
+        <w:pStyle w:val="Prrafodelista"/>
+        <w:spacing w:after="0" w:line="240" w:lineRule="auto"/>
+        <w:ind w:left="630"/>
+        <w:jc w:val="both"/>
+        <w:rPr>
+          <w:rFonts w:ascii="Arial" w:hAnsi="Arial" w:cs="Arial"/>
+        </w:rPr>
+      </w:pPr>
+    </w:p>
+    <w:p>
+      <w:pPr>
+        <w:pStyle w:val="Prrafodelista"/>
+        <w:spacing w:after="0" w:line="240" w:lineRule="auto"/>
+        <w:ind w:left="630"/>
+        <w:jc w:val="both"/>
+        <w:rPr>
+          <w:rFonts w:ascii="Arial" w:hAnsi="Arial" w:cs="Arial"/>
+        </w:rPr>
+      </w:pPr>
+    </w:p>
+    <w:p>
+      <w:pPr>
+        <w:pStyle w:val="Prrafodelista"/>
+        <w:spacing w:after="0" w:line="240" w:lineRule="auto"/>
+        <w:ind w:left="630"/>
+        <w:jc w:val="both"/>
+        <w:rPr>
+          <w:rFonts w:ascii="Arial" w:hAnsi="Arial" w:cs="Arial"/>
+        </w:rPr>
+      </w:pPr>
+    </w:p>
+    <w:p>
+      <w:pPr>
+        <w:pStyle w:val="Prrafodelista"/>
+        <w:spacing w:after="0" w:line="240" w:lineRule="auto"/>
+        <w:ind w:left="630"/>
+        <w:jc w:val="both"/>
+        <w:rPr>
+          <w:rFonts w:ascii="Arial" w:hAnsi="Arial" w:cs="Arial"/>
+        </w:rPr>
+      </w:pPr>
+    </w:p>
+    <w:p>
+      <w:pPr>
+        <w:pStyle w:val="Prrafodelista"/>
+        <w:spacing w:after="0" w:line="240" w:lineRule="auto"/>
+        <w:ind w:left="630"/>
+        <w:jc w:val="both"/>
+        <w:rPr>
+          <w:rFonts w:ascii="Arial" w:hAnsi="Arial" w:cs="Arial"/>
+        </w:rPr>
+      </w:pPr>
+      <w:r>
+        <w:rPr>
+          <w:rFonts w:ascii="Arial" w:hAnsi="Arial" w:cs="Arial"/>
+        </w:rPr>
+        <w:t xml:space="preserve">Para el campo de la contraseña se </w:t>
+      </w:r>
+      <w:r>
+        <w:rPr>
+          <w:rFonts w:ascii="Arial" w:hAnsi="Arial" w:cs="Arial"/>
+        </w:rPr>
+        <w:t>el campo no debe estar vacío y va a validar que las contraseñas coincidan.</w:t>
+      </w:r>
+    </w:p>
+    <w:p>
+      <w:pPr>
+        <w:pStyle w:val="Prrafodelista"/>
+        <w:spacing w:after="0" w:line="240" w:lineRule="auto"/>
+        <w:ind w:left="630"/>
+        <w:jc w:val="both"/>
+        <w:rPr>
+          <w:rFonts w:ascii="Arial" w:hAnsi="Arial" w:cs="Arial"/>
+        </w:rPr>
+      </w:pPr>
+    </w:p>
+    <w:p>
+      <w:pPr>
+        <w:pStyle w:val="Prrafodelista"/>
+        <w:spacing w:after="0" w:line="240" w:lineRule="auto"/>
+        <w:ind w:left="630"/>
+        <w:jc w:val="both"/>
+        <w:rPr>
+          <w:rFonts w:ascii="Arial" w:hAnsi="Arial" w:cs="Arial"/>
+        </w:rPr>
+      </w:pPr>
+      <w:r>
+        <w:rPr>
+          <w:rFonts w:ascii="Arial" w:hAnsi="Arial" w:cs="Arial"/>
+          <w:noProof/>
+        </w:rPr>
+        <w:drawing>
+          <wp:anchor distT="0" distB="0" distL="114300" distR="114300" simplePos="0" relativeHeight="251685888" behindDoc="1" locked="0" layoutInCell="1" allowOverlap="1" wp14:anchorId="7011AF54" wp14:editId="754B2F22">
+            <wp:simplePos x="0" y="0"/>
+            <wp:positionH relativeFrom="margin">
+              <wp:align>right</wp:align>
+            </wp:positionH>
+            <wp:positionV relativeFrom="paragraph">
+              <wp:posOffset>5615</wp:posOffset>
+            </wp:positionV>
+            <wp:extent cx="2326347" cy="1493590"/>
+            <wp:effectExtent l="0" t="0" r="0" b="0"/>
+            <wp:wrapNone/>
+            <wp:docPr id="1814235239" name="Imagen 1"/>
+            <wp:cNvGraphicFramePr>
+              <a:graphicFrameLocks xmlns:a="http://schemas.openxmlformats.org/drawingml/2006/main" noChangeAspect="1"/>
+            </wp:cNvGraphicFramePr>
+            <a:graphic xmlns:a="http://schemas.openxmlformats.org/drawingml/2006/main">
+              <a:graphicData uri="http://schemas.openxmlformats.org/drawingml/2006/picture">
+                <pic:pic xmlns:pic="http://schemas.openxmlformats.org/drawingml/2006/picture">
+                  <pic:nvPicPr>
+                    <pic:cNvPr id="1814235239" name=""/>
+                    <pic:cNvPicPr/>
+                  </pic:nvPicPr>
+                  <pic:blipFill>
+                    <a:blip r:embed="rId25">
+                      <a:extLst>
+                        <a:ext uri="{28A0092B-C50C-407E-A947-70E740481C1C}">
+                          <a14:useLocalDpi xmlns:a14="http://schemas.microsoft.com/office/drawing/2010/main" val="0"/>
+                        </a:ext>
+                      </a:extLst>
+                    </a:blip>
+                    <a:stretch>
+                      <a:fillRect/>
+                    </a:stretch>
+                  </pic:blipFill>
+                  <pic:spPr>
+                    <a:xfrm>
+                      <a:off x="0" y="0"/>
+                      <a:ext cx="2326347" cy="1493590"/>
+                    </a:xfrm>
+                    <a:prstGeom prst="rect">
+                      <a:avLst/>
+                    </a:prstGeom>
+                  </pic:spPr>
+                </pic:pic>
+              </a:graphicData>
+            </a:graphic>
+            <wp14:sizeRelH relativeFrom="margin">
+              <wp14:pctWidth>0</wp14:pctWidth>
+            </wp14:sizeRelH>
+            <wp14:sizeRelV relativeFrom="margin">
+              <wp14:pctHeight>0</wp14:pctHeight>
+            </wp14:sizeRelV>
+          </wp:anchor>
+        </w:drawing>
+      </w:r>
+      <w:r>
+        <w:rPr>
+          <w:rFonts w:ascii="Arial" w:hAnsi="Arial" w:cs="Arial"/>
+          <w:noProof/>
+        </w:rPr>
+        <w:drawing>
+          <wp:anchor distT="0" distB="0" distL="114300" distR="114300" simplePos="0" relativeHeight="251684864" behindDoc="1" locked="0" layoutInCell="1" allowOverlap="1" wp14:anchorId="2FA44CD5" wp14:editId="6078B60E">
+            <wp:simplePos x="0" y="0"/>
+            <wp:positionH relativeFrom="margin">
+              <wp:align>left</wp:align>
+            </wp:positionH>
+            <wp:positionV relativeFrom="paragraph">
+              <wp:posOffset>5715</wp:posOffset>
+            </wp:positionV>
+            <wp:extent cx="2348026" cy="1520575"/>
+            <wp:effectExtent l="0" t="0" r="0" b="3810"/>
+            <wp:wrapNone/>
+            <wp:docPr id="668824488" name="Imagen 1"/>
+            <wp:cNvGraphicFramePr>
+              <a:graphicFrameLocks xmlns:a="http://schemas.openxmlformats.org/drawingml/2006/main" noChangeAspect="1"/>
+            </wp:cNvGraphicFramePr>
+            <a:graphic xmlns:a="http://schemas.openxmlformats.org/drawingml/2006/main">
+              <a:graphicData uri="http://schemas.openxmlformats.org/drawingml/2006/picture">
+                <pic:pic xmlns:pic="http://schemas.openxmlformats.org/drawingml/2006/picture">
+                  <pic:nvPicPr>
+                    <pic:cNvPr id="668824488" name=""/>
+                    <pic:cNvPicPr/>
+                  </pic:nvPicPr>
+                  <pic:blipFill>
+                    <a:blip r:embed="rId26">
+                      <a:extLst>
+                        <a:ext uri="{28A0092B-C50C-407E-A947-70E740481C1C}">
+                          <a14:useLocalDpi xmlns:a14="http://schemas.microsoft.com/office/drawing/2010/main" val="0"/>
+                        </a:ext>
+                      </a:extLst>
+                    </a:blip>
+                    <a:stretch>
+                      <a:fillRect/>
+                    </a:stretch>
+                  </pic:blipFill>
+                  <pic:spPr>
+                    <a:xfrm>
+                      <a:off x="0" y="0"/>
+                      <a:ext cx="2357224" cy="1526532"/>
+                    </a:xfrm>
+                    <a:prstGeom prst="rect">
+                      <a:avLst/>
+                    </a:prstGeom>
+                  </pic:spPr>
+                </pic:pic>
+              </a:graphicData>
+            </a:graphic>
+            <wp14:sizeRelH relativeFrom="margin">
+              <wp14:pctWidth>0</wp14:pctWidth>
+            </wp14:sizeRelH>
+            <wp14:sizeRelV relativeFrom="margin">
+              <wp14:pctHeight>0</wp14:pctHeight>
+            </wp14:sizeRelV>
+          </wp:anchor>
+        </w:drawing>
+      </w:r>
+    </w:p>
+    <w:p>
+      <w:pPr>
+        <w:pStyle w:val="Prrafodelista"/>
+        <w:spacing w:after="0" w:line="240" w:lineRule="auto"/>
+        <w:ind w:left="630"/>
+        <w:jc w:val="both"/>
+        <w:rPr>
+          <w:rFonts w:ascii="Arial" w:hAnsi="Arial" w:cs="Arial"/>
+        </w:rPr>
+      </w:pPr>
+    </w:p>
+    <w:p>
+      <w:pPr>
+        <w:pStyle w:val="Prrafodelista"/>
+        <w:spacing w:after="0" w:line="240" w:lineRule="auto"/>
+        <w:ind w:left="630"/>
+        <w:jc w:val="both"/>
+        <w:rPr>
+          <w:rFonts w:ascii="Arial" w:hAnsi="Arial" w:cs="Arial"/>
+        </w:rPr>
+      </w:pPr>
+    </w:p>
+    <w:p>
+      <w:pPr>
+        <w:pStyle w:val="Prrafodelista"/>
+        <w:spacing w:after="0" w:line="240" w:lineRule="auto"/>
+        <w:ind w:left="630"/>
+        <w:jc w:val="both"/>
+        <w:rPr>
+          <w:rFonts w:ascii="Arial" w:hAnsi="Arial" w:cs="Arial"/>
+        </w:rPr>
+      </w:pPr>
+    </w:p>
+    <w:p>
+      <w:pPr>
+        <w:pStyle w:val="Prrafodelista"/>
+        <w:spacing w:after="0" w:line="240" w:lineRule="auto"/>
+        <w:ind w:left="630"/>
+        <w:jc w:val="both"/>
+        <w:rPr>
+          <w:rFonts w:ascii="Arial" w:hAnsi="Arial" w:cs="Arial"/>
+        </w:rPr>
+      </w:pPr>
+    </w:p>
+    <w:p>
+      <w:pPr>
+        <w:pStyle w:val="Prrafodelista"/>
+        <w:spacing w:after="0" w:line="240" w:lineRule="auto"/>
+        <w:ind w:left="630"/>
+        <w:jc w:val="both"/>
+        <w:rPr>
+          <w:rFonts w:ascii="Arial" w:hAnsi="Arial" w:cs="Arial"/>
+        </w:rPr>
+      </w:pPr>
+    </w:p>
+    <w:p>
+      <w:pPr>
+        <w:pStyle w:val="Prrafodelista"/>
+        <w:spacing w:after="0" w:line="240" w:lineRule="auto"/>
+        <w:ind w:left="630"/>
+        <w:jc w:val="both"/>
+        <w:rPr>
+          <w:rFonts w:ascii="Arial" w:hAnsi="Arial" w:cs="Arial"/>
+        </w:rPr>
+      </w:pPr>
+    </w:p>
+    <w:p>
+      <w:pPr>
+        <w:pStyle w:val="Prrafodelista"/>
+        <w:spacing w:after="0" w:line="240" w:lineRule="auto"/>
+        <w:ind w:left="630"/>
+        <w:jc w:val="both"/>
+        <w:rPr>
+          <w:rFonts w:ascii="Arial" w:hAnsi="Arial" w:cs="Arial"/>
+        </w:rPr>
+      </w:pPr>
+    </w:p>
+    <w:p>
+      <w:pPr>
+        <w:pStyle w:val="Prrafodelista"/>
+        <w:spacing w:after="0" w:line="240" w:lineRule="auto"/>
+        <w:ind w:left="630"/>
+        <w:jc w:val="both"/>
+        <w:rPr>
+          <w:rFonts w:ascii="Arial" w:hAnsi="Arial" w:cs="Arial"/>
+        </w:rPr>
+      </w:pPr>
+    </w:p>
+    <w:p>
+      <w:pPr>
+        <w:pStyle w:val="Prrafodelista"/>
+        <w:spacing w:after="0" w:line="240" w:lineRule="auto"/>
+        <w:ind w:left="630"/>
+        <w:jc w:val="both"/>
+        <w:rPr>
+          <w:rFonts w:ascii="Arial" w:hAnsi="Arial" w:cs="Arial"/>
+        </w:rPr>
+      </w:pPr>
+    </w:p>
+    <w:p>
+      <w:pPr>
+        <w:pStyle w:val="Prrafodelista"/>
+        <w:spacing w:after="0" w:line="240" w:lineRule="auto"/>
+        <w:ind w:left="630"/>
+        <w:jc w:val="both"/>
+        <w:rPr>
+          <w:rFonts w:ascii="Arial" w:hAnsi="Arial" w:cs="Arial"/>
+        </w:rPr>
+      </w:pPr>
+      <w:r>
+        <w:rPr>
+          <w:rFonts w:ascii="Arial" w:hAnsi="Arial" w:cs="Arial"/>
+        </w:rPr>
+        <w:t xml:space="preserve">Cuando </w:t>
+      </w:r>
+      <w:r>
+        <w:rPr>
+          <w:rFonts w:ascii="Arial" w:hAnsi="Arial" w:cs="Arial"/>
+        </w:rPr>
+        <w:t xml:space="preserve">se llenen los campos </w:t>
+      </w:r>
+      <w:r>
+        <w:rPr>
+          <w:rFonts w:ascii="Arial" w:hAnsi="Arial" w:cs="Arial"/>
+        </w:rPr>
+        <w:t xml:space="preserve">damos en el botón enviar </w:t>
+      </w:r>
+    </w:p>
+    <w:p>
+      <w:pPr>
+        <w:spacing w:after="0" w:line="240" w:lineRule="auto"/>
+        <w:jc w:val="both"/>
+        <w:rPr>
+          <w:rFonts w:ascii="Arial" w:hAnsi="Arial" w:cs="Arial"/>
+        </w:rPr>
+      </w:pPr>
+    </w:p>
+    <w:p>
+      <w:pPr>
+        <w:spacing w:after="0" w:line="240" w:lineRule="auto"/>
+        <w:jc w:val="both"/>
+        <w:rPr>
+          <w:rFonts w:ascii="Arial" w:hAnsi="Arial" w:cs="Arial"/>
+        </w:rPr>
+      </w:pPr>
+      <w:r>
+        <w:rPr>
+          <w:rFonts w:ascii="Arial" w:hAnsi="Arial" w:cs="Arial"/>
+          <w:noProof/>
+        </w:rPr>
+        <mc:AlternateContent>
+          <mc:Choice Requires="wps">
+            <w:drawing>
+              <wp:anchor distT="0" distB="0" distL="114300" distR="114300" simplePos="0" relativeHeight="251687936" behindDoc="0" locked="0" layoutInCell="1" allowOverlap="1" wp14:anchorId="5C608AB0" wp14:editId="639AD8E3">
+                <wp:simplePos x="0" y="0"/>
+                <wp:positionH relativeFrom="column">
+                  <wp:posOffset>2957609</wp:posOffset>
+                </wp:positionH>
+                <wp:positionV relativeFrom="paragraph">
+                  <wp:posOffset>2617770</wp:posOffset>
+                </wp:positionV>
+                <wp:extent cx="308225" cy="133564"/>
+                <wp:effectExtent l="0" t="0" r="15875" b="19050"/>
+                <wp:wrapNone/>
+                <wp:docPr id="698564122" name="Elipse 6"/>
+                <wp:cNvGraphicFramePr/>
+                <a:graphic xmlns:a="http://schemas.openxmlformats.org/drawingml/2006/main">
+                  <a:graphicData uri="http://schemas.microsoft.com/office/word/2010/wordprocessingShape">
+                    <wps:wsp>
+                      <wps:cNvSpPr/>
+                      <wps:spPr>
+                        <a:xfrm>
+                          <a:off x="0" y="0"/>
+                          <a:ext cx="308225" cy="133564"/>
+                        </a:xfrm>
+                        <a:prstGeom prst="ellipse">
+                          <a:avLst/>
+                        </a:prstGeom>
+                        <a:noFill/>
+                        <a:ln w="9525" cap="flat" cmpd="sng" algn="ctr">
+                          <a:solidFill>
+                            <a:schemeClr val="dk1"/>
+                          </a:solidFill>
+                          <a:prstDash val="solid"/>
+                          <a:round/>
+                          <a:headEnd type="none" w="med" len="med"/>
+                          <a:tailEnd type="none" w="med" len="med"/>
+                        </a:ln>
+                      </wps:spPr>
+                      <wps:style>
+                        <a:lnRef idx="0">
+                          <a:scrgbClr r="0" g="0" b="0"/>
+                        </a:lnRef>
+                        <a:fillRef idx="0">
+                          <a:scrgbClr r="0" g="0" b="0"/>
+                        </a:fillRef>
+                        <a:effectRef idx="0">
+                          <a:scrgbClr r="0" g="0" b="0"/>
+                        </a:effectRef>
+                        <a:fontRef idx="minor">
+                          <a:schemeClr val="dk1"/>
+                        </a:fontRef>
+                      </wps:style>
+                      <wps:bodyPr rot="0" spcFirstLastPara="0" vertOverflow="overflow" horzOverflow="overflow" vert="horz" wrap="square" lIns="91440" tIns="45720" rIns="91440" bIns="45720" numCol="1" spcCol="0" rtlCol="0" fromWordArt="0" anchor="ctr" anchorCtr="0" forceAA="0" compatLnSpc="1">
+                        <a:prstTxWarp prst="textNoShape">
+                          <a:avLst/>
+                        </a:prstTxWarp>
+                        <a:noAutofit/>
+                      </wps:bodyPr>
+                    </wps:wsp>
+                  </a:graphicData>
+                </a:graphic>
+              </wp:anchor>
+            </w:drawing>
+          </mc:Choice>
+          <mc:Fallback>
+            <w:pict>
+              <v:oval w14:anchorId="4E9EEEF7" id="Elipse 6" o:spid="_x0000_s1026" style="position:absolute;margin-left:232.9pt;margin-top:206.1pt;width:24.25pt;height:10.5pt;z-index:251687936;visibility:visible;mso-wrap-style:square;mso-wrap-distance-left:9pt;mso-wrap-distance-top:0;mso-wrap-distance-right:9pt;mso-wrap-distance-bottom:0;mso-position-horizontal:absolute;mso-position-horizontal-relative:text;mso-position-vertical:absolute;mso-position-vertical-relative:text;v-text-anchor:middle" o:gfxdata="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" filled="f" strokecolor="black [3200]"/>
+            </w:pict>
+          </mc:Fallback>
+        </mc:AlternateContent>
+      </w:r>
+      <w:r>
+        <w:rPr>
+          <w:rFonts w:ascii="Arial" w:hAnsi="Arial" w:cs="Arial"/>
+          <w:noProof/>
+        </w:rPr>
+        <w:drawing>
+          <wp:inline distT="0" distB="0" distL="0" distR="0" wp14:anchorId="519D0AFF" wp14:editId="31AAA6A1">
+            <wp:extent cx="5824151" cy="2774022"/>
+            <wp:effectExtent l="0" t="0" r="5715" b="7620"/>
+            <wp:docPr id="1623224570" name="Imagen 1"/>
+            <wp:cNvGraphicFramePr>
+              <a:graphicFrameLocks xmlns:a="http://schemas.openxmlformats.org/drawingml/2006/main" noChangeAspect="1"/>
+            </wp:cNvGraphicFramePr>
+            <a:graphic xmlns:a="http://schemas.openxmlformats.org/drawingml/2006/main">
+              <a:graphicData uri="http://schemas.openxmlformats.org/drawingml/2006/picture">
+                <pic:pic xmlns:pic="http://schemas.openxmlformats.org/drawingml/2006/picture">
+                  <pic:nvPicPr>
+                    <pic:cNvPr id="1623224570" name=""/>
+                    <pic:cNvPicPr/>
+                  </pic:nvPicPr>
+                  <pic:blipFill>
+                    <a:blip r:embed="rId27"/>
+                    <a:stretch>
+                      <a:fillRect/>
+                    </a:stretch>
+                  </pic:blipFill>
+                  <pic:spPr>
+                    <a:xfrm>
+                      <a:off x="0" y="0"/>
+                      <a:ext cx="5908401" cy="2814150"/>
+                    </a:xfrm>
+                    <a:prstGeom prst="rect">
+                      <a:avLst/>
+                    </a:prstGeom>
+                  </pic:spPr>
+                </pic:pic>
+              </a:graphicData>
+            </a:graphic>
+          </wp:inline>
+        </w:drawing>
+      </w:r>
+    </w:p>
+    <w:p>
+      <w:pPr>
+        <w:spacing w:after="0" w:line="240" w:lineRule="auto"/>
+        <w:jc w:val="both"/>
+        <w:rPr>
+          <w:rFonts w:ascii="Arial" w:hAnsi="Arial" w:cs="Arial"/>
+        </w:rPr>
+      </w:pPr>
+    </w:p>
+    <w:p>
+      <w:pPr>
+        <w:spacing w:after="0" w:line="240" w:lineRule="auto"/>
+        <w:jc w:val="both"/>
+        <w:rPr>
+          <w:rFonts w:ascii="Arial" w:hAnsi="Arial" w:cs="Arial"/>
+        </w:rPr>
+      </w:pPr>
+    </w:p>
+    <w:p>
+      <w:pPr>
+        <w:spacing w:after="0" w:line="240" w:lineRule="auto"/>
+        <w:jc w:val="both"/>
+        <w:rPr>
+          <w:rFonts w:ascii="Arial" w:hAnsi="Arial" w:cs="Arial"/>
+        </w:rPr>
+      </w:pPr>
+    </w:p>
+    <w:p>
+      <w:pPr>
+        <w:pStyle w:val="Prrafodelista"/>
+        <w:spacing w:after="0" w:line="240" w:lineRule="auto"/>
+        <w:ind w:left="630"/>
+        <w:jc w:val="both"/>
+        <w:rPr>
+          <w:rFonts w:ascii="Arial" w:hAnsi="Arial" w:cs="Arial"/>
+        </w:rPr>
+      </w:pPr>
+      <w:r>
+        <w:rPr>
+          <w:rFonts w:ascii="Arial" w:hAnsi="Arial" w:cs="Arial"/>
+        </w:rPr>
+        <w:lastRenderedPageBreak/>
+        <w:t xml:space="preserve">aparecerá la siguiente alerta </w:t>
+      </w:r>
+    </w:p>
+    <w:p>
+      <w:pPr>
+        <w:spacing w:after="0" w:line="240" w:lineRule="auto"/>
+        <w:jc w:val="both"/>
+        <w:rPr>
+          <w:rFonts w:ascii="Arial" w:hAnsi="Arial" w:cs="Arial"/>
+        </w:rPr>
+      </w:pPr>
+    </w:p>
+    <w:p>
+      <w:pPr>
+        <w:pStyle w:val="Prrafodelista"/>
+        <w:spacing w:after="0" w:line="240" w:lineRule="auto"/>
+        <w:ind w:left="630"/>
+        <w:jc w:val="both"/>
+        <w:rPr>
+          <w:rFonts w:ascii="Arial" w:hAnsi="Arial" w:cs="Arial"/>
+        </w:rPr>
+      </w:pPr>
+      <w:r>
+        <w:rPr>
+          <w:rFonts w:ascii="Arial" w:hAnsi="Arial" w:cs="Arial"/>
+          <w:noProof/>
+        </w:rPr>
+        <w:drawing>
+          <wp:anchor distT="0" distB="0" distL="114300" distR="114300" simplePos="0" relativeHeight="251688960" behindDoc="1" locked="0" layoutInCell="1" allowOverlap="1" wp14:anchorId="0CCFD24E" wp14:editId="16C38FF7">
+            <wp:simplePos x="0" y="0"/>
+            <wp:positionH relativeFrom="margin">
+              <wp:align>center</wp:align>
+            </wp:positionH>
+            <wp:positionV relativeFrom="paragraph">
+              <wp:posOffset>12700</wp:posOffset>
+            </wp:positionV>
+            <wp:extent cx="2660650" cy="1727835"/>
+            <wp:effectExtent l="0" t="0" r="6350" b="5715"/>
+            <wp:wrapNone/>
+            <wp:docPr id="2018351482" name="Imagen 1"/>
+            <wp:cNvGraphicFramePr>
+              <a:graphicFrameLocks xmlns:a="http://schemas.openxmlformats.org/drawingml/2006/main" noChangeAspect="1"/>
+            </wp:cNvGraphicFramePr>
+            <a:graphic xmlns:a="http://schemas.openxmlformats.org/drawingml/2006/main">
+              <a:graphicData uri="http://schemas.openxmlformats.org/drawingml/2006/picture">
+                <pic:pic xmlns:pic="http://schemas.openxmlformats.org/drawingml/2006/picture">
+                  <pic:nvPicPr>
+                    <pic:cNvPr id="2018351482" name=""/>
+                    <pic:cNvPicPr/>
+                  </pic:nvPicPr>
+                  <pic:blipFill>
+                    <a:blip r:embed="rId28">
+                      <a:extLst>
+                        <a:ext uri="{28A0092B-C50C-407E-A947-70E740481C1C}">
+                          <a14:useLocalDpi xmlns:a14="http://schemas.microsoft.com/office/drawing/2010/main" val="0"/>
+                        </a:ext>
+                      </a:extLst>
+                    </a:blip>
+                    <a:stretch>
+                      <a:fillRect/>
+                    </a:stretch>
+                  </pic:blipFill>
+                  <pic:spPr>
+                    <a:xfrm>
+                      <a:off x="0" y="0"/>
+                      <a:ext cx="2660650" cy="1727835"/>
+                    </a:xfrm>
+                    <a:prstGeom prst="rect">
+                      <a:avLst/>
+                    </a:prstGeom>
+                  </pic:spPr>
+                </pic:pic>
+              </a:graphicData>
+            </a:graphic>
+            <wp14:sizeRelH relativeFrom="margin">
+              <wp14:pctWidth>0</wp14:pctWidth>
+            </wp14:sizeRelH>
+            <wp14:sizeRelV relativeFrom="margin">
+              <wp14:pctHeight>0</wp14:pctHeight>
+            </wp14:sizeRelV>
+          </wp:anchor>
+        </w:drawing>
+      </w:r>
+    </w:p>
+    <w:p>
+      <w:pPr>
+        <w:pStyle w:val="Prrafodelista"/>
+        <w:spacing w:after="0" w:line="240" w:lineRule="auto"/>
+        <w:ind w:left="630"/>
+        <w:jc w:val="both"/>
+        <w:rPr>
+          <w:rFonts w:ascii="Arial" w:hAnsi="Arial" w:cs="Arial"/>
+        </w:rPr>
+      </w:pPr>
+    </w:p>
+    <w:p>
+      <w:pPr>
+        <w:pStyle w:val="Prrafodelista"/>
+        <w:spacing w:after="0" w:line="240" w:lineRule="auto"/>
+        <w:ind w:left="630"/>
+        <w:jc w:val="both"/>
+        <w:rPr>
+          <w:rFonts w:ascii="Arial" w:hAnsi="Arial" w:cs="Arial"/>
+        </w:rPr>
+      </w:pPr>
+    </w:p>
+    <w:p>
+      <w:pPr>
+        <w:pStyle w:val="Prrafodelista"/>
+        <w:spacing w:after="0" w:line="240" w:lineRule="auto"/>
+        <w:ind w:left="630"/>
+        <w:jc w:val="both"/>
+        <w:rPr>
+          <w:rFonts w:ascii="Arial" w:hAnsi="Arial" w:cs="Arial"/>
+        </w:rPr>
+      </w:pPr>
+    </w:p>
+    <w:p>
+      <w:pPr>
+        <w:pStyle w:val="Prrafodelista"/>
+        <w:spacing w:after="0" w:line="240" w:lineRule="auto"/>
+        <w:ind w:left="630"/>
+        <w:jc w:val="both"/>
+        <w:rPr>
+          <w:rFonts w:ascii="Arial" w:hAnsi="Arial" w:cs="Arial"/>
+        </w:rPr>
+      </w:pPr>
+    </w:p>
+    <w:p>
+      <w:pPr>
+        <w:pStyle w:val="Prrafodelista"/>
+        <w:spacing w:after="0" w:line="240" w:lineRule="auto"/>
+        <w:ind w:left="630"/>
+        <w:jc w:val="both"/>
+        <w:rPr>
+          <w:rFonts w:ascii="Arial" w:hAnsi="Arial" w:cs="Arial"/>
+        </w:rPr>
+      </w:pPr>
+    </w:p>
+    <w:p>
+      <w:pPr>
+        <w:pStyle w:val="Prrafodelista"/>
+        <w:spacing w:after="0" w:line="240" w:lineRule="auto"/>
+        <w:ind w:left="630"/>
+        <w:jc w:val="both"/>
+        <w:rPr>
+          <w:rFonts w:ascii="Arial" w:hAnsi="Arial" w:cs="Arial"/>
+        </w:rPr>
+      </w:pPr>
+    </w:p>
+    <w:p>
+      <w:pPr>
+        <w:pStyle w:val="Prrafodelista"/>
+        <w:spacing w:after="0" w:line="240" w:lineRule="auto"/>
+        <w:ind w:left="630"/>
+        <w:jc w:val="both"/>
+        <w:rPr>
+          <w:rFonts w:ascii="Arial" w:hAnsi="Arial" w:cs="Arial"/>
+        </w:rPr>
+      </w:pPr>
+    </w:p>
+    <w:p>
+      <w:pPr>
+        <w:pStyle w:val="Prrafodelista"/>
+        <w:spacing w:after="0" w:line="240" w:lineRule="auto"/>
+        <w:ind w:left="630"/>
+        <w:jc w:val="both"/>
+        <w:rPr>
+          <w:rFonts w:ascii="Arial" w:hAnsi="Arial" w:cs="Arial"/>
+        </w:rPr>
+      </w:pPr>
+    </w:p>
+    <w:p>
+      <w:pPr>
+        <w:pStyle w:val="Prrafodelista"/>
+        <w:spacing w:after="0" w:line="240" w:lineRule="auto"/>
+        <w:ind w:left="630"/>
+        <w:jc w:val="both"/>
+        <w:rPr>
+          <w:rFonts w:ascii="Arial" w:hAnsi="Arial" w:cs="Arial"/>
+        </w:rPr>
+      </w:pPr>
+    </w:p>
+    <w:p>
+      <w:pPr>
+        <w:pStyle w:val="Prrafodelista"/>
+        <w:spacing w:after="0" w:line="240" w:lineRule="auto"/>
+        <w:ind w:left="630"/>
+        <w:jc w:val="both"/>
+        <w:rPr>
+          <w:rFonts w:ascii="Arial" w:hAnsi="Arial" w:cs="Arial"/>
+        </w:rPr>
+      </w:pPr>
+    </w:p>
+    <w:p>
+      <w:pPr>
+        <w:pStyle w:val="Prrafodelista"/>
+        <w:spacing w:after="0" w:line="240" w:lineRule="auto"/>
+        <w:ind w:left="630"/>
+        <w:jc w:val="both"/>
+        <w:rPr>
+          <w:rFonts w:ascii="Arial" w:hAnsi="Arial" w:cs="Arial"/>
+        </w:rPr>
+      </w:pPr>
+    </w:p>
+    <w:p>
+      <w:pPr>
+        <w:spacing w:after="0" w:line="240" w:lineRule="auto"/>
+        <w:ind w:left="708"/>
         <w:jc w:val="both"/>
         <w:rPr>
           <w:rFonts w:ascii="Arial" w:hAnsi="Arial" w:cs="Arial"/>
@@ -3530,7 +5404,7 @@
                     <pic:cNvPicPr/>
                   </pic:nvPicPr>
                   <pic:blipFill>
-                    <a:blip r:embed="rId17">
+                    <a:blip r:embed="rId29">
                       <a:extLst>
                         <a:ext uri="{28A0092B-C50C-407E-A947-70E740481C1C}">
                           <a14:useLocalDpi xmlns:a14="http://schemas.microsoft.com/office/drawing/2010/main" val="0"/>
@@ -3560,50 +5434,50 @@
     <w:p>
       <w:pPr>
         <w:pStyle w:val="Prrafodelista"/>
-        <w:spacing w:after="0" w:line="240" w:lineRule="auto"/>
-        <w:ind w:left="630"/>
-        <w:jc w:val="both"/>
-        <w:rPr>
-          <w:rFonts w:ascii="Arial" w:hAnsi="Arial" w:cs="Arial"/>
-        </w:rPr>
-      </w:pPr>
-    </w:p>
-    <w:p>
-      <w:pPr>
-        <w:pStyle w:val="Prrafodelista"/>
-        <w:spacing w:after="0" w:line="240" w:lineRule="auto"/>
-        <w:ind w:left="630"/>
-        <w:jc w:val="both"/>
-        <w:rPr>
-          <w:rFonts w:ascii="Arial" w:hAnsi="Arial" w:cs="Arial"/>
-        </w:rPr>
-      </w:pPr>
-      <w:r>
-        <w:rPr>
-          <w:rFonts w:ascii="Arial" w:hAnsi="Arial" w:cs="Arial"/>
+        <w:tabs>
+          <w:tab w:val="left" w:pos="6051"/>
+        </w:tabs>
+        <w:spacing w:after="0" w:line="240" w:lineRule="auto"/>
+        <w:ind w:left="630"/>
+        <w:jc w:val="both"/>
+        <w:rPr>
+          <w:rFonts w:ascii="Arial" w:hAnsi="Arial" w:cs="Arial"/>
+        </w:rPr>
+      </w:pPr>
+      <w:r>
+        <w:rPr>
+          <w:rFonts w:ascii="Arial" w:hAnsi="Arial" w:cs="Arial"/>
+        </w:rPr>
+        <w:tab/>
+      </w:r>
+    </w:p>
+    <w:p>
+      <w:pPr>
+        <w:pStyle w:val="Prrafodelista"/>
+        <w:spacing w:after="0" w:line="240" w:lineRule="auto"/>
+        <w:ind w:left="630"/>
+        <w:jc w:val="both"/>
+        <w:rPr>
+          <w:rFonts w:ascii="Arial" w:hAnsi="Arial" w:cs="Arial"/>
+        </w:rPr>
+      </w:pPr>
+      <w:r>
+        <w:rPr>
           <w:noProof/>
         </w:rPr>
         <w:drawing>
-          <wp:anchor distT="0" distB="0" distL="114300" distR="114300" simplePos="0" relativeHeight="251675648" behindDoc="0" locked="0" layoutInCell="1" allowOverlap="1" wp14:anchorId="426F84FD" wp14:editId="7F2F066B">
+          <wp:anchor distT="0" distB="0" distL="114300" distR="114300" simplePos="0" relativeHeight="251674624" behindDoc="0" locked="0" layoutInCell="1" allowOverlap="1" wp14:anchorId="7E23ED98" wp14:editId="12C90856">
             <wp:simplePos x="0" y="0"/>
             <wp:positionH relativeFrom="margin">
-              <wp:posOffset>3901440</wp:posOffset>
+              <wp:align>right</wp:align>
             </wp:positionH>
             <wp:positionV relativeFrom="paragraph">
-              <wp:posOffset>3380740</wp:posOffset>
+              <wp:posOffset>3299474</wp:posOffset>
             </wp:positionV>
-            <wp:extent cx="1706880" cy="1360170"/>
-            <wp:effectExtent l="0" t="0" r="7620" b="0"/>
-            <wp:wrapThrough wrapText="bothSides">
-              <wp:wrapPolygon edited="0">
-                <wp:start x="0" y="0"/>
-                <wp:lineTo x="0" y="21176"/>
-                <wp:lineTo x="21455" y="21176"/>
-                <wp:lineTo x="21455" y="0"/>
-                <wp:lineTo x="0" y="0"/>
-              </wp:wrapPolygon>
-            </wp:wrapThrough>
-            <wp:docPr id="1256690250" name="Imagen 1"/>
+            <wp:extent cx="2131891" cy="1618615"/>
+            <wp:effectExtent l="0" t="0" r="1905" b="635"/>
+            <wp:wrapNone/>
+            <wp:docPr id="1573558666" name="Imagen 1"/>
             <wp:cNvGraphicFramePr>
               <a:graphicFrameLocks xmlns:a="http://schemas.openxmlformats.org/drawingml/2006/main" noChangeAspect="1"/>
             </wp:cNvGraphicFramePr>
@@ -3611,11 +5485,11 @@
               <a:graphicData uri="http://schemas.openxmlformats.org/drawingml/2006/picture">
                 <pic:pic xmlns:pic="http://schemas.openxmlformats.org/drawingml/2006/picture">
                   <pic:nvPicPr>
-                    <pic:cNvPr id="1256690250" name=""/>
+                    <pic:cNvPr id="1573558666" name=""/>
                     <pic:cNvPicPr/>
                   </pic:nvPicPr>
                   <pic:blipFill>
-                    <a:blip r:embed="rId18">
+                    <a:blip r:embed="rId30">
                       <a:extLst>
                         <a:ext uri="{28A0092B-C50C-407E-A947-70E740481C1C}">
                           <a14:useLocalDpi xmlns:a14="http://schemas.microsoft.com/office/drawing/2010/main" val="0"/>
@@ -3629,7 +5503,7 @@
                   <pic:spPr>
                     <a:xfrm>
                       <a:off x="0" y="0"/>
-                      <a:ext cx="1706880" cy="1360170"/>
+                      <a:ext cx="2131891" cy="1618615"/>
                     </a:xfrm>
                     <a:prstGeom prst="rect">
                       <a:avLst/>
@@ -3649,30 +5523,21 @@
       </w:r>
       <w:r>
         <w:rPr>
-          <w:rFonts w:ascii="Arial" w:hAnsi="Arial" w:cs="Arial"/>
           <w:noProof/>
         </w:rPr>
         <w:drawing>
-          <wp:anchor distT="0" distB="0" distL="114300" distR="114300" simplePos="0" relativeHeight="251674624" behindDoc="0" locked="0" layoutInCell="1" allowOverlap="1" wp14:anchorId="7E23ED98" wp14:editId="31376A3C">
+          <wp:anchor distT="0" distB="0" distL="114300" distR="114300" simplePos="0" relativeHeight="251672576" behindDoc="0" locked="0" layoutInCell="1" allowOverlap="1" wp14:anchorId="1A8CBB16" wp14:editId="31FB7DE4">
             <wp:simplePos x="0" y="0"/>
-            <wp:positionH relativeFrom="column">
-              <wp:posOffset>1986915</wp:posOffset>
+            <wp:positionH relativeFrom="margin">
+              <wp:align>left</wp:align>
             </wp:positionH>
             <wp:positionV relativeFrom="paragraph">
-              <wp:posOffset>3352165</wp:posOffset>
+              <wp:posOffset>3270250</wp:posOffset>
             </wp:positionV>
-            <wp:extent cx="1724025" cy="1398270"/>
-            <wp:effectExtent l="0" t="0" r="9525" b="0"/>
-            <wp:wrapThrough wrapText="bothSides">
-              <wp:wrapPolygon edited="0">
-                <wp:start x="0" y="0"/>
-                <wp:lineTo x="0" y="21188"/>
-                <wp:lineTo x="21481" y="21188"/>
-                <wp:lineTo x="21481" y="0"/>
-                <wp:lineTo x="0" y="0"/>
-              </wp:wrapPolygon>
-            </wp:wrapThrough>
-            <wp:docPr id="1573558666" name="Imagen 1"/>
+            <wp:extent cx="2031931" cy="1647798"/>
+            <wp:effectExtent l="0" t="0" r="6985" b="0"/>
+            <wp:wrapNone/>
+            <wp:docPr id="795773758" name="Imagen 1"/>
             <wp:cNvGraphicFramePr>
               <a:graphicFrameLocks xmlns:a="http://schemas.openxmlformats.org/drawingml/2006/main" noChangeAspect="1"/>
             </wp:cNvGraphicFramePr>
@@ -3680,11 +5545,11 @@
               <a:graphicData uri="http://schemas.openxmlformats.org/drawingml/2006/picture">
                 <pic:pic xmlns:pic="http://schemas.openxmlformats.org/drawingml/2006/picture">
                   <pic:nvPicPr>
-                    <pic:cNvPr id="1573558666" name=""/>
+                    <pic:cNvPr id="795773758" name=""/>
                     <pic:cNvPicPr/>
                   </pic:nvPicPr>
                   <pic:blipFill>
-                    <a:blip r:embed="rId19">
+                    <a:blip r:embed="rId31">
                       <a:extLst>
                         <a:ext uri="{28A0092B-C50C-407E-A947-70E740481C1C}">
                           <a14:useLocalDpi xmlns:a14="http://schemas.microsoft.com/office/drawing/2010/main" val="0"/>
@@ -3698,7 +5563,7 @@
                   <pic:spPr>
                     <a:xfrm>
                       <a:off x="0" y="0"/>
-                      <a:ext cx="1724025" cy="1398270"/>
+                      <a:ext cx="2031931" cy="1647798"/>
                     </a:xfrm>
                     <a:prstGeom prst="rect">
                       <a:avLst/>
@@ -3719,21 +5584,195 @@
       <w:r>
         <w:rPr>
           <w:rFonts w:ascii="Arial" w:hAnsi="Arial" w:cs="Arial"/>
+        </w:rPr>
+        <w:br/>
+      </w:r>
+      <w:r>
+        <w:rPr>
+          <w:rFonts w:ascii="Arial" w:hAnsi="Arial" w:cs="Arial"/>
+        </w:rPr>
+        <w:br/>
+      </w:r>
+      <w:r>
+        <w:rPr>
+          <w:rFonts w:ascii="Arial" w:hAnsi="Arial" w:cs="Arial"/>
+        </w:rPr>
+        <w:br/>
+      </w:r>
+      <w:r>
+        <w:rPr>
+          <w:rFonts w:ascii="Arial" w:hAnsi="Arial" w:cs="Arial"/>
+        </w:rPr>
+        <w:br/>
+      </w:r>
+      <w:r>
+        <w:rPr>
+          <w:rFonts w:ascii="Arial" w:hAnsi="Arial" w:cs="Arial"/>
+        </w:rPr>
+        <w:br/>
+      </w:r>
+      <w:r>
+        <w:rPr>
+          <w:rFonts w:ascii="Arial" w:hAnsi="Arial" w:cs="Arial"/>
+        </w:rPr>
+        <w:br/>
+      </w:r>
+      <w:r>
+        <w:rPr>
+          <w:rFonts w:ascii="Arial" w:hAnsi="Arial" w:cs="Arial"/>
+        </w:rPr>
+        <w:br/>
+      </w:r>
+      <w:r>
+        <w:rPr>
+          <w:rFonts w:ascii="Arial" w:hAnsi="Arial" w:cs="Arial"/>
+        </w:rPr>
+        <w:br/>
+      </w:r>
+      <w:r>
+        <w:rPr>
+          <w:rFonts w:ascii="Arial" w:hAnsi="Arial" w:cs="Arial"/>
+        </w:rPr>
+        <w:br/>
+      </w:r>
+      <w:r>
+        <w:rPr>
+          <w:rFonts w:ascii="Arial" w:hAnsi="Arial" w:cs="Arial"/>
+        </w:rPr>
+        <w:br/>
+      </w:r>
+      <w:r>
+        <w:rPr>
+          <w:rFonts w:ascii="Arial" w:hAnsi="Arial" w:cs="Arial"/>
+        </w:rPr>
+        <w:br/>
+      </w:r>
+      <w:r>
+        <w:rPr>
+          <w:rFonts w:ascii="Arial" w:hAnsi="Arial" w:cs="Arial"/>
+        </w:rPr>
+        <w:br/>
+      </w:r>
+      <w:r>
+        <w:rPr>
+          <w:rFonts w:ascii="Arial" w:hAnsi="Arial" w:cs="Arial"/>
+        </w:rPr>
+        <w:br/>
+      </w:r>
+      <w:r>
+        <w:rPr>
+          <w:rFonts w:ascii="Arial" w:hAnsi="Arial" w:cs="Arial"/>
+        </w:rPr>
+        <w:br/>
+      </w:r>
+      <w:r>
+        <w:rPr>
+          <w:rFonts w:ascii="Arial" w:hAnsi="Arial" w:cs="Arial"/>
+        </w:rPr>
+        <w:br/>
+      </w:r>
+      <w:r>
+        <w:rPr>
+          <w:rFonts w:ascii="Arial" w:hAnsi="Arial" w:cs="Arial"/>
+        </w:rPr>
+        <w:br/>
+      </w:r>
+      <w:r>
+        <w:rPr>
+          <w:rFonts w:ascii="Arial" w:hAnsi="Arial" w:cs="Arial"/>
+        </w:rPr>
+        <w:br/>
+        <w:t xml:space="preserve">Acá vemos las diferentes validaciones en este campo </w:t>
+      </w:r>
+      <w:r>
+        <w:rPr>
+          <w:rFonts w:ascii="Arial" w:hAnsi="Arial" w:cs="Arial"/>
+        </w:rPr>
+        <w:br/>
+      </w:r>
+      <w:r>
+        <w:rPr>
+          <w:rFonts w:ascii="Arial" w:hAnsi="Arial" w:cs="Arial"/>
+        </w:rPr>
+        <w:br/>
+      </w:r>
+      <w:r>
+        <w:rPr>
+          <w:rFonts w:ascii="Arial" w:hAnsi="Arial" w:cs="Arial"/>
+        </w:rPr>
+        <w:br/>
+      </w:r>
+      <w:r>
+        <w:rPr>
+          <w:rFonts w:ascii="Arial" w:hAnsi="Arial" w:cs="Arial"/>
+        </w:rPr>
+        <w:br/>
+      </w:r>
+      <w:r>
+        <w:rPr>
+          <w:rFonts w:ascii="Arial" w:hAnsi="Arial" w:cs="Arial"/>
+        </w:rPr>
+        <w:br/>
+      </w:r>
+      <w:r>
+        <w:rPr>
+          <w:rFonts w:ascii="Arial" w:hAnsi="Arial" w:cs="Arial"/>
+        </w:rPr>
+        <w:br/>
+      </w:r>
+      <w:r>
+        <w:rPr>
+          <w:rFonts w:ascii="Arial" w:hAnsi="Arial" w:cs="Arial"/>
+        </w:rPr>
+        <w:br/>
+      </w:r>
+      <w:r>
+        <w:rPr>
+          <w:rFonts w:ascii="Arial" w:hAnsi="Arial" w:cs="Arial"/>
+        </w:rPr>
+        <w:br/>
+      </w:r>
+      <w:r>
+        <w:rPr>
+          <w:rFonts w:ascii="Arial" w:hAnsi="Arial" w:cs="Arial"/>
+        </w:rPr>
+        <w:br/>
+      </w:r>
+      <w:r>
+        <w:rPr>
+          <w:rFonts w:ascii="Arial" w:hAnsi="Arial" w:cs="Arial"/>
+        </w:rPr>
+        <w:br/>
+      </w:r>
+    </w:p>
+    <w:p>
+      <w:pPr>
+        <w:pStyle w:val="Prrafodelista"/>
+        <w:spacing w:after="0" w:line="240" w:lineRule="auto"/>
+        <w:ind w:left="630"/>
+        <w:jc w:val="both"/>
+        <w:rPr>
+          <w:rFonts w:ascii="Arial" w:hAnsi="Arial" w:cs="Arial"/>
+        </w:rPr>
+      </w:pPr>
+      <w:r>
+        <w:rPr>
           <w:noProof/>
         </w:rPr>
+        <w:lastRenderedPageBreak/>
         <w:drawing>
-          <wp:anchor distT="0" distB="0" distL="114300" distR="114300" simplePos="0" relativeHeight="251672576" behindDoc="1" locked="0" layoutInCell="1" allowOverlap="1" wp14:anchorId="1A8CBB16" wp14:editId="7ACB71B1">
+          <wp:anchor distT="0" distB="0" distL="114300" distR="114300" simplePos="0" relativeHeight="251675648" behindDoc="0" locked="0" layoutInCell="1" allowOverlap="1" wp14:anchorId="426F84FD" wp14:editId="6547FE61">
             <wp:simplePos x="0" y="0"/>
             <wp:positionH relativeFrom="margin">
-              <wp:align>left</wp:align>
+              <wp:align>right</wp:align>
             </wp:positionH>
             <wp:positionV relativeFrom="paragraph">
-              <wp:posOffset>3344545</wp:posOffset>
+              <wp:posOffset>-4850</wp:posOffset>
             </wp:positionV>
-            <wp:extent cx="1781175" cy="1398270"/>
-            <wp:effectExtent l="0" t="0" r="9525" b="0"/>
+            <wp:extent cx="2270760" cy="1410510"/>
+            <wp:effectExtent l="0" t="0" r="0" b="0"/>
             <wp:wrapNone/>
-            <wp:docPr id="795773758" name="Imagen 1"/>
+            <wp:docPr id="1256690250" name="Imagen 1"/>
             <wp:cNvGraphicFramePr>
               <a:graphicFrameLocks xmlns:a="http://schemas.openxmlformats.org/drawingml/2006/main" noChangeAspect="1"/>
             </wp:cNvGraphicFramePr>
@@ -3741,11 +5780,11 @@
               <a:graphicData uri="http://schemas.openxmlformats.org/drawingml/2006/picture">
                 <pic:pic xmlns:pic="http://schemas.openxmlformats.org/drawingml/2006/picture">
                   <pic:nvPicPr>
-                    <pic:cNvPr id="795773758" name=""/>
+                    <pic:cNvPr id="1256690250" name=""/>
                     <pic:cNvPicPr/>
                   </pic:nvPicPr>
                   <pic:blipFill>
-                    <a:blip r:embed="rId20">
+                    <a:blip r:embed="rId32">
                       <a:extLst>
                         <a:ext uri="{28A0092B-C50C-407E-A947-70E740481C1C}">
                           <a14:useLocalDpi xmlns:a14="http://schemas.microsoft.com/office/drawing/2010/main" val="0"/>
@@ -3759,7 +5798,7 @@
                   <pic:spPr>
                     <a:xfrm>
                       <a:off x="0" y="0"/>
-                      <a:ext cx="1786931" cy="1402789"/>
+                      <a:ext cx="2272352" cy="1411499"/>
                     </a:xfrm>
                     <a:prstGeom prst="rect">
                       <a:avLst/>
@@ -3781,8 +5820,350 @@
         <w:rPr>
           <w:rFonts w:ascii="Arial" w:hAnsi="Arial" w:cs="Arial"/>
         </w:rPr>
+        <w:drawing>
+          <wp:anchor distT="0" distB="0" distL="114300" distR="114300" simplePos="0" relativeHeight="251696128" behindDoc="1" locked="0" layoutInCell="1" allowOverlap="1" wp14:anchorId="7D3220D3" wp14:editId="5E31480E">
+            <wp:simplePos x="0" y="0"/>
+            <wp:positionH relativeFrom="margin">
+              <wp:align>left</wp:align>
+            </wp:positionH>
+            <wp:positionV relativeFrom="paragraph">
+              <wp:posOffset>-4850</wp:posOffset>
+            </wp:positionV>
+            <wp:extent cx="2500009" cy="1381125"/>
+            <wp:effectExtent l="0" t="0" r="0" b="0"/>
+            <wp:wrapNone/>
+            <wp:docPr id="1556195233" name="Imagen 1"/>
+            <wp:cNvGraphicFramePr>
+              <a:graphicFrameLocks xmlns:a="http://schemas.openxmlformats.org/drawingml/2006/main" noChangeAspect="1"/>
+            </wp:cNvGraphicFramePr>
+            <a:graphic xmlns:a="http://schemas.openxmlformats.org/drawingml/2006/main">
+              <a:graphicData uri="http://schemas.openxmlformats.org/drawingml/2006/picture">
+                <pic:pic xmlns:pic="http://schemas.openxmlformats.org/drawingml/2006/picture">
+                  <pic:nvPicPr>
+                    <pic:cNvPr id="1556195233" name=""/>
+                    <pic:cNvPicPr/>
+                  </pic:nvPicPr>
+                  <pic:blipFill>
+                    <a:blip r:embed="rId33">
+                      <a:extLst>
+                        <a:ext uri="{28A0092B-C50C-407E-A947-70E740481C1C}">
+                          <a14:useLocalDpi xmlns:a14="http://schemas.microsoft.com/office/drawing/2010/main" val="0"/>
+                        </a:ext>
+                      </a:extLst>
+                    </a:blip>
+                    <a:stretch>
+                      <a:fillRect/>
+                    </a:stretch>
+                  </pic:blipFill>
+                  <pic:spPr>
+                    <a:xfrm>
+                      <a:off x="0" y="0"/>
+                      <a:ext cx="2500009" cy="1381125"/>
+                    </a:xfrm>
+                    <a:prstGeom prst="rect">
+                      <a:avLst/>
+                    </a:prstGeom>
+                  </pic:spPr>
+                </pic:pic>
+              </a:graphicData>
+            </a:graphic>
+            <wp14:sizeRelH relativeFrom="margin">
+              <wp14:pctWidth>0</wp14:pctWidth>
+            </wp14:sizeRelH>
+            <wp14:sizeRelV relativeFrom="margin">
+              <wp14:pctHeight>0</wp14:pctHeight>
+            </wp14:sizeRelV>
+          </wp:anchor>
+        </w:drawing>
+      </w:r>
+    </w:p>
+    <w:p>
+      <w:pPr>
+        <w:pStyle w:val="Prrafodelista"/>
+        <w:spacing w:after="0" w:line="240" w:lineRule="auto"/>
+        <w:ind w:left="630"/>
+        <w:jc w:val="both"/>
+        <w:rPr>
+          <w:rFonts w:ascii="Arial" w:hAnsi="Arial" w:cs="Arial"/>
+        </w:rPr>
+      </w:pPr>
+    </w:p>
+    <w:p>
+      <w:pPr>
+        <w:pStyle w:val="Prrafodelista"/>
+        <w:spacing w:after="0" w:line="240" w:lineRule="auto"/>
+        <w:ind w:left="630"/>
+        <w:jc w:val="both"/>
+        <w:rPr>
+          <w:rFonts w:ascii="Arial" w:hAnsi="Arial" w:cs="Arial"/>
+        </w:rPr>
+      </w:pPr>
+    </w:p>
+    <w:p>
+      <w:pPr>
+        <w:pStyle w:val="Prrafodelista"/>
+        <w:spacing w:after="0" w:line="240" w:lineRule="auto"/>
+        <w:ind w:left="630"/>
+        <w:jc w:val="both"/>
+        <w:rPr>
+          <w:rFonts w:ascii="Arial" w:hAnsi="Arial" w:cs="Arial"/>
+        </w:rPr>
+      </w:pPr>
+    </w:p>
+    <w:p>
+      <w:pPr>
+        <w:pStyle w:val="Prrafodelista"/>
+        <w:spacing w:after="0" w:line="240" w:lineRule="auto"/>
+        <w:ind w:left="630"/>
+        <w:jc w:val="both"/>
+        <w:rPr>
+          <w:rFonts w:ascii="Arial" w:hAnsi="Arial" w:cs="Arial"/>
+        </w:rPr>
+      </w:pPr>
+    </w:p>
+    <w:p>
+      <w:pPr>
+        <w:pStyle w:val="Prrafodelista"/>
+        <w:spacing w:after="0" w:line="240" w:lineRule="auto"/>
+        <w:ind w:left="630"/>
+        <w:jc w:val="both"/>
+        <w:rPr>
+          <w:rFonts w:ascii="Arial" w:hAnsi="Arial" w:cs="Arial"/>
+        </w:rPr>
+      </w:pPr>
+    </w:p>
+    <w:p>
+      <w:pPr>
+        <w:pStyle w:val="Prrafodelista"/>
+        <w:spacing w:after="0" w:line="240" w:lineRule="auto"/>
+        <w:ind w:left="630"/>
+        <w:jc w:val="both"/>
+        <w:rPr>
+          <w:rFonts w:ascii="Arial" w:hAnsi="Arial" w:cs="Arial"/>
+        </w:rPr>
+      </w:pPr>
+    </w:p>
+    <w:p>
+      <w:pPr>
+        <w:pStyle w:val="Prrafodelista"/>
+        <w:spacing w:after="0" w:line="240" w:lineRule="auto"/>
+        <w:ind w:left="630"/>
+        <w:jc w:val="both"/>
+        <w:rPr>
+          <w:rFonts w:ascii="Arial" w:hAnsi="Arial" w:cs="Arial"/>
+        </w:rPr>
+      </w:pPr>
+      <w:r>
+        <w:rPr>
+          <w:rFonts w:ascii="Arial" w:hAnsi="Arial" w:cs="Arial"/>
+        </w:rPr>
         <w:br/>
       </w:r>
+    </w:p>
+    <w:p>
+      <w:pPr>
+        <w:pStyle w:val="Prrafodelista"/>
+        <w:spacing w:after="0" w:line="240" w:lineRule="auto"/>
+        <w:ind w:left="630"/>
+        <w:jc w:val="both"/>
+        <w:rPr>
+          <w:rFonts w:ascii="Arial" w:hAnsi="Arial" w:cs="Arial"/>
+        </w:rPr>
+      </w:pPr>
+      <w:r>
+        <w:rPr>
+          <w:rFonts w:ascii="Arial" w:hAnsi="Arial" w:cs="Arial"/>
+        </w:rPr>
+        <w:t>Y así se repite el proceso para cada uno de los módulos con las validaciones correspondientes.</w:t>
+      </w:r>
+    </w:p>
+    <w:p>
+      <w:pPr>
+        <w:pStyle w:val="Prrafodelista"/>
+        <w:spacing w:after="0" w:line="240" w:lineRule="auto"/>
+        <w:ind w:left="630"/>
+        <w:jc w:val="both"/>
+        <w:rPr>
+          <w:rFonts w:ascii="Arial" w:hAnsi="Arial" w:cs="Arial"/>
+        </w:rPr>
+      </w:pPr>
+    </w:p>
+    <w:p>
+      <w:pPr>
+        <w:pStyle w:val="Prrafodelista"/>
+        <w:spacing w:after="0" w:line="240" w:lineRule="auto"/>
+        <w:ind w:left="630"/>
+        <w:jc w:val="both"/>
+        <w:rPr>
+          <w:rFonts w:ascii="Arial" w:hAnsi="Arial" w:cs="Arial"/>
+        </w:rPr>
+      </w:pPr>
+      <w:r>
+        <w:rPr>
+          <w:rFonts w:ascii="Arial" w:hAnsi="Arial" w:cs="Arial"/>
+        </w:rPr>
+        <w:t xml:space="preserve">Cuando desee cerrar sesión, </w:t>
+      </w:r>
+      <w:r>
+        <w:rPr>
+          <w:rFonts w:ascii="Arial" w:hAnsi="Arial" w:cs="Arial"/>
+        </w:rPr>
+        <w:t xml:space="preserve">da click en el botón </w:t>
+      </w:r>
+      <w:r>
+        <w:rPr>
+          <w:rFonts w:ascii="Arial" w:hAnsi="Arial" w:cs="Arial"/>
+          <w:noProof/>
+        </w:rPr>
+        <w:drawing>
+          <wp:anchor distT="0" distB="0" distL="114300" distR="114300" simplePos="0" relativeHeight="251692032" behindDoc="1" locked="0" layoutInCell="1" allowOverlap="1" wp14:anchorId="66834F92" wp14:editId="77CB8C09">
+            <wp:simplePos x="0" y="0"/>
+            <wp:positionH relativeFrom="column">
+              <wp:posOffset>3744595</wp:posOffset>
+            </wp:positionH>
+            <wp:positionV relativeFrom="paragraph">
+              <wp:posOffset>3810</wp:posOffset>
+            </wp:positionV>
+            <wp:extent cx="657225" cy="247650"/>
+            <wp:effectExtent l="0" t="0" r="9525" b="0"/>
+            <wp:wrapNone/>
+            <wp:docPr id="81523092" name="Imagen 1"/>
+            <wp:cNvGraphicFramePr>
+              <a:graphicFrameLocks xmlns:a="http://schemas.openxmlformats.org/drawingml/2006/main" noChangeAspect="1"/>
+            </wp:cNvGraphicFramePr>
+            <a:graphic xmlns:a="http://schemas.openxmlformats.org/drawingml/2006/main">
+              <a:graphicData uri="http://schemas.openxmlformats.org/drawingml/2006/picture">
+                <pic:pic xmlns:pic="http://schemas.openxmlformats.org/drawingml/2006/picture">
+                  <pic:nvPicPr>
+                    <pic:cNvPr id="81523092" name=""/>
+                    <pic:cNvPicPr/>
+                  </pic:nvPicPr>
+                  <pic:blipFill>
+                    <a:blip r:embed="rId34">
+                      <a:extLst>
+                        <a:ext uri="{28A0092B-C50C-407E-A947-70E740481C1C}">
+                          <a14:useLocalDpi xmlns:a14="http://schemas.microsoft.com/office/drawing/2010/main" val="0"/>
+                        </a:ext>
+                      </a:extLst>
+                    </a:blip>
+                    <a:stretch>
+                      <a:fillRect/>
+                    </a:stretch>
+                  </pic:blipFill>
+                  <pic:spPr>
+                    <a:xfrm>
+                      <a:off x="0" y="0"/>
+                      <a:ext cx="657225" cy="247650"/>
+                    </a:xfrm>
+                    <a:prstGeom prst="rect">
+                      <a:avLst/>
+                    </a:prstGeom>
+                  </pic:spPr>
+                </pic:pic>
+              </a:graphicData>
+            </a:graphic>
+          </wp:anchor>
+        </w:drawing>
+      </w:r>
+    </w:p>
+    <w:p>
+      <w:pPr>
+        <w:pStyle w:val="Prrafodelista"/>
+        <w:spacing w:after="0" w:line="240" w:lineRule="auto"/>
+        <w:ind w:left="630"/>
+        <w:jc w:val="both"/>
+        <w:rPr>
+          <w:rFonts w:ascii="Arial" w:hAnsi="Arial" w:cs="Arial"/>
+        </w:rPr>
+      </w:pPr>
+      <w:r>
+        <w:rPr>
+          <w:rFonts w:ascii="Arial" w:hAnsi="Arial" w:cs="Arial"/>
+          <w:noProof/>
+        </w:rPr>
+        <mc:AlternateContent>
+          <mc:Choice Requires="wps">
+            <w:drawing>
+              <wp:anchor distT="0" distB="0" distL="114300" distR="114300" simplePos="0" relativeHeight="251693056" behindDoc="0" locked="0" layoutInCell="1" allowOverlap="1" wp14:anchorId="4A6FFD61" wp14:editId="49138F4E">
+                <wp:simplePos x="0" y="0"/>
+                <wp:positionH relativeFrom="column">
+                  <wp:posOffset>4357627</wp:posOffset>
+                </wp:positionH>
+                <wp:positionV relativeFrom="paragraph">
+                  <wp:posOffset>52543</wp:posOffset>
+                </wp:positionV>
+                <wp:extent cx="904672" cy="457200"/>
+                <wp:effectExtent l="0" t="0" r="67310" b="57150"/>
+                <wp:wrapNone/>
+                <wp:docPr id="864471231" name="Conector recto de flecha 7"/>
+                <wp:cNvGraphicFramePr/>
+                <a:graphic xmlns:a="http://schemas.openxmlformats.org/drawingml/2006/main">
+                  <a:graphicData uri="http://schemas.microsoft.com/office/word/2010/wordprocessingShape">
+                    <wps:wsp>
+                      <wps:cNvCnPr/>
+                      <wps:spPr>
+                        <a:xfrm>
+                          <a:off x="0" y="0"/>
+                          <a:ext cx="904672" cy="457200"/>
+                        </a:xfrm>
+                        <a:prstGeom prst="straightConnector1">
+                          <a:avLst/>
+                        </a:prstGeom>
+                        <a:ln>
+                          <a:tailEnd type="triangle"/>
+                        </a:ln>
+                      </wps:spPr>
+                      <wps:style>
+                        <a:lnRef idx="1">
+                          <a:schemeClr val="accent1"/>
+                        </a:lnRef>
+                        <a:fillRef idx="0">
+                          <a:schemeClr val="accent1"/>
+                        </a:fillRef>
+                        <a:effectRef idx="0">
+                          <a:schemeClr val="accent1"/>
+                        </a:effectRef>
+                        <a:fontRef idx="minor">
+                          <a:schemeClr val="tx1"/>
+                        </a:fontRef>
+                      </wps:style>
+                      <wps:bodyPr/>
+                    </wps:wsp>
+                  </a:graphicData>
+                </a:graphic>
+                <wp14:sizeRelH relativeFrom="margin">
+                  <wp14:pctWidth>0</wp14:pctWidth>
+                </wp14:sizeRelH>
+                <wp14:sizeRelV relativeFrom="margin">
+                  <wp14:pctHeight>0</wp14:pctHeight>
+                </wp14:sizeRelV>
+              </wp:anchor>
+            </w:drawing>
+          </mc:Choice>
+          <mc:Fallback>
+            <w:pict>
+              <v:shapetype w14:anchorId="729CD2B3" id="_x0000_t32" coordsize="21600,21600" o:spt="32" o:oned="t" path="m,l21600,21600e" filled="f">
+                <v:path arrowok="t" fillok="f" o:connecttype="none"/>
+                <o:lock v:ext="edit" shapetype="t"/>
+              </v:shapetype>
+              <v:shape id="Conector recto de flecha 7" o:spid="_x0000_s1026" type="#_x0000_t32" style="position:absolute;margin-left:343.1pt;margin-top:4.15pt;width:71.25pt;height:36pt;z-index:251693056;visibility:visible;mso-wrap-style:square;mso-width-percent:0;mso-height-percent:0;mso-wrap-distance-left:9pt;mso-wrap-distance-top:0;mso-wrap-distance-right:9pt;mso-wrap-distance-bottom:0;mso-position-horizontal:absolute;mso-position-horizontal-relative:text;mso-position-vertical:absolute;mso-position-vertical-relative:text;mso-width-percent:0;mso-height-percent:0;mso-width-relative:margin;mso-height-relative:margin" o:gfxdata="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" strokecolor="#156082 [3204]" strokeweight=".5pt">
+                <v:stroke endarrow="block" joinstyle="miter"/>
+              </v:shape>
+            </w:pict>
+          </mc:Fallback>
+        </mc:AlternateContent>
+      </w:r>
+    </w:p>
+    <w:p>
+      <w:pPr>
+        <w:pStyle w:val="Prrafodelista"/>
+        <w:spacing w:after="0" w:line="240" w:lineRule="auto"/>
+        <w:ind w:left="630"/>
+        <w:jc w:val="both"/>
+        <w:rPr>
+          <w:rFonts w:ascii="Arial" w:hAnsi="Arial" w:cs="Arial"/>
+        </w:rPr>
+      </w:pPr>
       <w:r>
         <w:rPr>
           <w:rFonts w:ascii="Arial" w:hAnsi="Arial" w:cs="Arial"/>
@@ -3878,74 +6259,397 @@
           <w:rFonts w:ascii="Arial" w:hAnsi="Arial" w:cs="Arial"/>
         </w:rPr>
         <w:br/>
-        <w:t xml:space="preserve">Acá vemos las diferentes validaciones en este campo </w:t>
-      </w:r>
-      <w:r>
-        <w:rPr>
-          <w:rFonts w:ascii="Arial" w:hAnsi="Arial" w:cs="Arial"/>
-        </w:rPr>
-        <w:br/>
-      </w:r>
-      <w:r>
-        <w:rPr>
-          <w:rFonts w:ascii="Arial" w:hAnsi="Arial" w:cs="Arial"/>
-        </w:rPr>
-        <w:br/>
-      </w:r>
-      <w:r>
-        <w:rPr>
-          <w:rFonts w:ascii="Arial" w:hAnsi="Arial" w:cs="Arial"/>
-        </w:rPr>
-        <w:br/>
-      </w:r>
-      <w:r>
-        <w:rPr>
-          <w:rFonts w:ascii="Arial" w:hAnsi="Arial" w:cs="Arial"/>
-        </w:rPr>
-        <w:br/>
-      </w:r>
-      <w:r>
-        <w:rPr>
-          <w:rFonts w:ascii="Arial" w:hAnsi="Arial" w:cs="Arial"/>
-        </w:rPr>
-        <w:br/>
-      </w:r>
-      <w:r>
-        <w:rPr>
-          <w:rFonts w:ascii="Arial" w:hAnsi="Arial" w:cs="Arial"/>
-        </w:rPr>
-        <w:br/>
-      </w:r>
-      <w:r>
-        <w:rPr>
-          <w:rFonts w:ascii="Arial" w:hAnsi="Arial" w:cs="Arial"/>
-        </w:rPr>
-        <w:br/>
-      </w:r>
-      <w:r>
-        <w:rPr>
-          <w:rFonts w:ascii="Arial" w:hAnsi="Arial" w:cs="Arial"/>
-        </w:rPr>
-        <w:br/>
-      </w:r>
-      <w:r>
-        <w:rPr>
-          <w:rFonts w:ascii="Arial" w:hAnsi="Arial" w:cs="Arial"/>
-        </w:rPr>
-        <w:br/>
-      </w:r>
-      <w:r>
-        <w:rPr>
-          <w:rFonts w:ascii="Arial" w:hAnsi="Arial" w:cs="Arial"/>
-        </w:rPr>
-        <w:br/>
-      </w:r>
-      <w:r>
-        <w:rPr>
-          <w:rFonts w:ascii="Arial" w:hAnsi="Arial" w:cs="Arial"/>
-        </w:rPr>
-        <w:br/>
-        <w:t>Y así se repite el proceso para cada uno de los módulos con las validaciones correspondientes.</w:t>
+      </w:r>
+      <w:r>
+        <w:rPr>
+          <w:rFonts w:ascii="Arial" w:hAnsi="Arial" w:cs="Arial"/>
+          <w:noProof/>
+        </w:rPr>
+        <w:drawing>
+          <wp:anchor distT="0" distB="0" distL="114300" distR="114300" simplePos="0" relativeHeight="251691008" behindDoc="1" locked="0" layoutInCell="1" allowOverlap="1" wp14:anchorId="1D5D1F6C" wp14:editId="14717A45">
+            <wp:simplePos x="0" y="0"/>
+            <wp:positionH relativeFrom="column">
+              <wp:posOffset>0</wp:posOffset>
+            </wp:positionH>
+            <wp:positionV relativeFrom="paragraph">
+              <wp:posOffset>-635</wp:posOffset>
+            </wp:positionV>
+            <wp:extent cx="5612130" cy="2618740"/>
+            <wp:effectExtent l="0" t="0" r="7620" b="0"/>
+            <wp:wrapNone/>
+            <wp:docPr id="1675931592" name="Imagen 1"/>
+            <wp:cNvGraphicFramePr>
+              <a:graphicFrameLocks xmlns:a="http://schemas.openxmlformats.org/drawingml/2006/main" noChangeAspect="1"/>
+            </wp:cNvGraphicFramePr>
+            <a:graphic xmlns:a="http://schemas.openxmlformats.org/drawingml/2006/main">
+              <a:graphicData uri="http://schemas.openxmlformats.org/drawingml/2006/picture">
+                <pic:pic xmlns:pic="http://schemas.openxmlformats.org/drawingml/2006/picture">
+                  <pic:nvPicPr>
+                    <pic:cNvPr id="396509914" name=""/>
+                    <pic:cNvPicPr/>
+                  </pic:nvPicPr>
+                  <pic:blipFill>
+                    <a:blip r:embed="rId11" cstate="print">
+                      <a:extLst>
+                        <a:ext uri="{28A0092B-C50C-407E-A947-70E740481C1C}">
+                          <a14:useLocalDpi xmlns:a14="http://schemas.microsoft.com/office/drawing/2010/main" val="0"/>
+                        </a:ext>
+                      </a:extLst>
+                    </a:blip>
+                    <a:stretch>
+                      <a:fillRect/>
+                    </a:stretch>
+                  </pic:blipFill>
+                  <pic:spPr>
+                    <a:xfrm>
+                      <a:off x="0" y="0"/>
+                      <a:ext cx="5612130" cy="2618740"/>
+                    </a:xfrm>
+                    <a:prstGeom prst="rect">
+                      <a:avLst/>
+                    </a:prstGeom>
+                  </pic:spPr>
+                </pic:pic>
+              </a:graphicData>
+            </a:graphic>
+          </wp:anchor>
+        </w:drawing>
+      </w:r>
+      <w:r>
+        <w:rPr>
+          <w:rFonts w:ascii="Arial" w:hAnsi="Arial" w:cs="Arial"/>
+        </w:rPr>
+        <w:t xml:space="preserve">saldrá la alerta donde decidirá si cerrar sesión o cancelar </w:t>
+      </w:r>
+    </w:p>
+    <w:p>
+      <w:pPr>
+        <w:pStyle w:val="Prrafodelista"/>
+        <w:spacing w:after="0" w:line="240" w:lineRule="auto"/>
+        <w:ind w:left="630"/>
+        <w:jc w:val="both"/>
+        <w:rPr>
+          <w:rFonts w:ascii="Arial" w:hAnsi="Arial" w:cs="Arial"/>
+        </w:rPr>
+      </w:pPr>
+      <w:r>
+        <w:rPr>
+          <w:rFonts w:ascii="Arial" w:hAnsi="Arial" w:cs="Arial"/>
+          <w:noProof/>
+        </w:rPr>
+        <w:drawing>
+          <wp:anchor distT="0" distB="0" distL="114300" distR="114300" simplePos="0" relativeHeight="251694080" behindDoc="1" locked="0" layoutInCell="1" allowOverlap="1" wp14:anchorId="421A5EAD" wp14:editId="1C4FCD94">
+            <wp:simplePos x="0" y="0"/>
+            <wp:positionH relativeFrom="margin">
+              <wp:align>center</wp:align>
+            </wp:positionH>
+            <wp:positionV relativeFrom="paragraph">
+              <wp:posOffset>147347</wp:posOffset>
+            </wp:positionV>
+            <wp:extent cx="2897605" cy="1819072"/>
+            <wp:effectExtent l="0" t="0" r="0" b="0"/>
+            <wp:wrapNone/>
+            <wp:docPr id="917624233" name="Imagen 1"/>
+            <wp:cNvGraphicFramePr>
+              <a:graphicFrameLocks xmlns:a="http://schemas.openxmlformats.org/drawingml/2006/main" noChangeAspect="1"/>
+            </wp:cNvGraphicFramePr>
+            <a:graphic xmlns:a="http://schemas.openxmlformats.org/drawingml/2006/main">
+              <a:graphicData uri="http://schemas.openxmlformats.org/drawingml/2006/picture">
+                <pic:pic xmlns:pic="http://schemas.openxmlformats.org/drawingml/2006/picture">
+                  <pic:nvPicPr>
+                    <pic:cNvPr id="917624233" name=""/>
+                    <pic:cNvPicPr/>
+                  </pic:nvPicPr>
+                  <pic:blipFill>
+                    <a:blip r:embed="rId35">
+                      <a:extLst>
+                        <a:ext uri="{28A0092B-C50C-407E-A947-70E740481C1C}">
+                          <a14:useLocalDpi xmlns:a14="http://schemas.microsoft.com/office/drawing/2010/main" val="0"/>
+                        </a:ext>
+                      </a:extLst>
+                    </a:blip>
+                    <a:stretch>
+                      <a:fillRect/>
+                    </a:stretch>
+                  </pic:blipFill>
+                  <pic:spPr>
+                    <a:xfrm>
+                      <a:off x="0" y="0"/>
+                      <a:ext cx="2897605" cy="1819072"/>
+                    </a:xfrm>
+                    <a:prstGeom prst="rect">
+                      <a:avLst/>
+                    </a:prstGeom>
+                  </pic:spPr>
+                </pic:pic>
+              </a:graphicData>
+            </a:graphic>
+            <wp14:sizeRelH relativeFrom="margin">
+              <wp14:pctWidth>0</wp14:pctWidth>
+            </wp14:sizeRelH>
+            <wp14:sizeRelV relativeFrom="margin">
+              <wp14:pctHeight>0</wp14:pctHeight>
+            </wp14:sizeRelV>
+          </wp:anchor>
+        </w:drawing>
+      </w:r>
+    </w:p>
+    <w:p>
+      <w:pPr>
+        <w:pStyle w:val="Prrafodelista"/>
+        <w:spacing w:after="0" w:line="240" w:lineRule="auto"/>
+        <w:ind w:left="630"/>
+        <w:jc w:val="both"/>
+        <w:rPr>
+          <w:rFonts w:ascii="Arial" w:hAnsi="Arial" w:cs="Arial"/>
+        </w:rPr>
+      </w:pPr>
+    </w:p>
+    <w:p>
+      <w:pPr>
+        <w:pStyle w:val="Prrafodelista"/>
+        <w:spacing w:after="0" w:line="240" w:lineRule="auto"/>
+        <w:ind w:left="630"/>
+        <w:jc w:val="both"/>
+        <w:rPr>
+          <w:rFonts w:ascii="Arial" w:hAnsi="Arial" w:cs="Arial"/>
+        </w:rPr>
+      </w:pPr>
+    </w:p>
+    <w:p>
+      <w:pPr>
+        <w:pStyle w:val="Prrafodelista"/>
+        <w:spacing w:after="0" w:line="240" w:lineRule="auto"/>
+        <w:ind w:left="630"/>
+        <w:jc w:val="both"/>
+        <w:rPr>
+          <w:rFonts w:ascii="Arial" w:hAnsi="Arial" w:cs="Arial"/>
+        </w:rPr>
+      </w:pPr>
+    </w:p>
+    <w:p>
+      <w:pPr>
+        <w:pStyle w:val="Prrafodelista"/>
+        <w:spacing w:after="0" w:line="240" w:lineRule="auto"/>
+        <w:ind w:left="630"/>
+        <w:jc w:val="both"/>
+        <w:rPr>
+          <w:rFonts w:ascii="Arial" w:hAnsi="Arial" w:cs="Arial"/>
+        </w:rPr>
+      </w:pPr>
+    </w:p>
+    <w:p>
+      <w:pPr>
+        <w:pStyle w:val="Prrafodelista"/>
+        <w:spacing w:after="0" w:line="240" w:lineRule="auto"/>
+        <w:ind w:left="630"/>
+        <w:jc w:val="both"/>
+        <w:rPr>
+          <w:rFonts w:ascii="Arial" w:hAnsi="Arial" w:cs="Arial"/>
+        </w:rPr>
+      </w:pPr>
+    </w:p>
+    <w:p>
+      <w:pPr>
+        <w:pStyle w:val="Prrafodelista"/>
+        <w:spacing w:after="0" w:line="240" w:lineRule="auto"/>
+        <w:ind w:left="630"/>
+        <w:jc w:val="both"/>
+        <w:rPr>
+          <w:rFonts w:ascii="Arial" w:hAnsi="Arial" w:cs="Arial"/>
+        </w:rPr>
+      </w:pPr>
+    </w:p>
+    <w:p>
+      <w:pPr>
+        <w:pStyle w:val="Prrafodelista"/>
+        <w:spacing w:after="0" w:line="240" w:lineRule="auto"/>
+        <w:ind w:left="630"/>
+        <w:jc w:val="both"/>
+        <w:rPr>
+          <w:rFonts w:ascii="Arial" w:hAnsi="Arial" w:cs="Arial"/>
+        </w:rPr>
+      </w:pPr>
+    </w:p>
+    <w:p>
+      <w:pPr>
+        <w:pStyle w:val="Prrafodelista"/>
+        <w:spacing w:after="0" w:line="240" w:lineRule="auto"/>
+        <w:ind w:left="630"/>
+        <w:jc w:val="both"/>
+        <w:rPr>
+          <w:rFonts w:ascii="Arial" w:hAnsi="Arial" w:cs="Arial"/>
+        </w:rPr>
+      </w:pPr>
+    </w:p>
+    <w:p>
+      <w:pPr>
+        <w:pStyle w:val="Prrafodelista"/>
+        <w:spacing w:after="0" w:line="240" w:lineRule="auto"/>
+        <w:ind w:left="630"/>
+        <w:jc w:val="both"/>
+        <w:rPr>
+          <w:rFonts w:ascii="Arial" w:hAnsi="Arial" w:cs="Arial"/>
+        </w:rPr>
+      </w:pPr>
+    </w:p>
+    <w:p>
+      <w:pPr>
+        <w:pStyle w:val="Prrafodelista"/>
+        <w:spacing w:after="0" w:line="240" w:lineRule="auto"/>
+        <w:ind w:left="630"/>
+        <w:jc w:val="both"/>
+        <w:rPr>
+          <w:rFonts w:ascii="Arial" w:hAnsi="Arial" w:cs="Arial"/>
+        </w:rPr>
+      </w:pPr>
+    </w:p>
+    <w:p>
+      <w:pPr>
+        <w:spacing w:after="0" w:line="240" w:lineRule="auto"/>
+        <w:jc w:val="both"/>
+        <w:rPr>
+          <w:rFonts w:ascii="Arial" w:hAnsi="Arial" w:cs="Arial"/>
+        </w:rPr>
+      </w:pPr>
+    </w:p>
+    <w:p>
+      <w:pPr>
+        <w:pStyle w:val="Prrafodelista"/>
+        <w:spacing w:after="0" w:line="240" w:lineRule="auto"/>
+        <w:ind w:left="630"/>
+        <w:jc w:val="both"/>
+        <w:rPr>
+          <w:rFonts w:ascii="Arial" w:hAnsi="Arial" w:cs="Arial"/>
+        </w:rPr>
+      </w:pPr>
+    </w:p>
+    <w:p>
+      <w:pPr>
+        <w:pStyle w:val="Prrafodelista"/>
+        <w:spacing w:after="0" w:line="240" w:lineRule="auto"/>
+        <w:ind w:left="630"/>
+        <w:jc w:val="both"/>
+        <w:rPr>
+          <w:rFonts w:ascii="Arial" w:hAnsi="Arial" w:cs="Arial"/>
+        </w:rPr>
+      </w:pPr>
+    </w:p>
+    <w:p>
+      <w:pPr>
+        <w:pStyle w:val="Prrafodelista"/>
+        <w:spacing w:after="0" w:line="240" w:lineRule="auto"/>
+        <w:ind w:left="630"/>
+        <w:jc w:val="both"/>
+        <w:rPr>
+          <w:rFonts w:ascii="Arial" w:hAnsi="Arial" w:cs="Arial"/>
+        </w:rPr>
+      </w:pPr>
+    </w:p>
+    <w:p>
+      <w:pPr>
+        <w:pStyle w:val="Prrafodelista"/>
+        <w:spacing w:after="0" w:line="240" w:lineRule="auto"/>
+        <w:ind w:left="630"/>
+        <w:jc w:val="both"/>
+        <w:rPr>
+          <w:rFonts w:ascii="Arial" w:hAnsi="Arial" w:cs="Arial"/>
+        </w:rPr>
+      </w:pPr>
+    </w:p>
+    <w:p>
+      <w:pPr>
+        <w:pStyle w:val="Prrafodelista"/>
+        <w:spacing w:after="0" w:line="240" w:lineRule="auto"/>
+        <w:ind w:left="630"/>
+        <w:jc w:val="both"/>
+        <w:rPr>
+          <w:rFonts w:ascii="Arial" w:hAnsi="Arial" w:cs="Arial"/>
+        </w:rPr>
+      </w:pPr>
+      <w:r>
+        <w:rPr>
+          <w:rFonts w:ascii="Arial" w:hAnsi="Arial" w:cs="Arial"/>
+        </w:rPr>
+        <w:lastRenderedPageBreak/>
+        <w:t>Si cierra sesión lo llevara a la página principal</w:t>
+      </w:r>
+    </w:p>
+    <w:p>
+      <w:pPr>
+        <w:pStyle w:val="Prrafodelista"/>
+        <w:spacing w:after="0" w:line="240" w:lineRule="auto"/>
+        <w:ind w:left="630"/>
+        <w:jc w:val="both"/>
+        <w:rPr>
+          <w:rFonts w:ascii="Arial" w:hAnsi="Arial" w:cs="Arial"/>
+        </w:rPr>
+      </w:pPr>
+    </w:p>
+    <w:p>
+      <w:pPr>
+        <w:pStyle w:val="Prrafodelista"/>
+        <w:spacing w:after="0" w:line="240" w:lineRule="auto"/>
+        <w:ind w:left="630"/>
+        <w:jc w:val="both"/>
+        <w:rPr>
+          <w:rFonts w:ascii="Arial" w:hAnsi="Arial" w:cs="Arial"/>
+        </w:rPr>
+      </w:pPr>
+      <w:r>
+        <w:rPr>
+          <w:rFonts w:ascii="Arial" w:hAnsi="Arial" w:cs="Arial"/>
+          <w:noProof/>
+        </w:rPr>
+        <w:drawing>
+          <wp:anchor distT="0" distB="0" distL="114300" distR="114300" simplePos="0" relativeHeight="251695104" behindDoc="1" locked="0" layoutInCell="1" allowOverlap="1" wp14:anchorId="01268232" wp14:editId="0C21C7C8">
+            <wp:simplePos x="0" y="0"/>
+            <wp:positionH relativeFrom="margin">
+              <wp:align>center</wp:align>
+            </wp:positionH>
+            <wp:positionV relativeFrom="paragraph">
+              <wp:posOffset>18955</wp:posOffset>
+            </wp:positionV>
+            <wp:extent cx="2517414" cy="2209800"/>
+            <wp:effectExtent l="0" t="0" r="0" b="0"/>
+            <wp:wrapNone/>
+            <wp:docPr id="1218498260" name="Imagen 1"/>
+            <wp:cNvGraphicFramePr>
+              <a:graphicFrameLocks xmlns:a="http://schemas.openxmlformats.org/drawingml/2006/main" noChangeAspect="1"/>
+            </wp:cNvGraphicFramePr>
+            <a:graphic xmlns:a="http://schemas.openxmlformats.org/drawingml/2006/main">
+              <a:graphicData uri="http://schemas.openxmlformats.org/drawingml/2006/picture">
+                <pic:pic xmlns:pic="http://schemas.openxmlformats.org/drawingml/2006/picture">
+                  <pic:nvPicPr>
+                    <pic:cNvPr id="840194041" name=""/>
+                    <pic:cNvPicPr/>
+                  </pic:nvPicPr>
+                  <pic:blipFill>
+                    <a:blip r:embed="rId9">
+                      <a:extLst>
+                        <a:ext uri="{28A0092B-C50C-407E-A947-70E740481C1C}">
+                          <a14:useLocalDpi xmlns:a14="http://schemas.microsoft.com/office/drawing/2010/main" val="0"/>
+                        </a:ext>
+                      </a:extLst>
+                    </a:blip>
+                    <a:stretch>
+                      <a:fillRect/>
+                    </a:stretch>
+                  </pic:blipFill>
+                  <pic:spPr>
+                    <a:xfrm>
+                      <a:off x="0" y="0"/>
+                      <a:ext cx="2517414" cy="2209800"/>
+                    </a:xfrm>
+                    <a:prstGeom prst="rect">
+                      <a:avLst/>
+                    </a:prstGeom>
+                  </pic:spPr>
+                </pic:pic>
+              </a:graphicData>
+            </a:graphic>
+          </wp:anchor>
+        </w:drawing>
       </w:r>
     </w:p>
     <w:sectPr>

</xml_diff>